<commit_message>
Minor updates to pseudo codes
Edited pseudo code during schema development
</commit_message>
<xml_diff>
--- a/CEC-Documents/word/CF2R/2019-CF2R-PLB-21b-HERS-MultifamilyCentralDistNEEA.docx
+++ b/CEC-Documents/word/CF2R/2019-CF2R-PLB-21b-HERS-MultifamilyCentralDistNEEA.docx
@@ -53,7 +53,6 @@
                 <w:szCs w:val="18"/>
               </w:rPr>
             </w:pPr>
-            <w:bookmarkStart w:id="0" w:name="_GoBack" w:colFirst="1" w:colLast="1"/>
             <w:r>
               <w:rPr>
                 <w:rFonts w:eastAsia="Calibri" w:cstheme="minorHAnsi"/>
@@ -180,7 +179,6 @@
           </w:p>
         </w:tc>
       </w:tr>
-      <w:bookmarkEnd w:id="0"/>
     </w:tbl>
     <w:p>
       <w:pPr>
@@ -513,7 +511,7 @@
                 <w:szCs w:val="18"/>
               </w:rPr>
             </w:pPr>
-            <w:del w:id="1" w:author="Shewmaker, Michael@Energy" w:date="2018-12-18T10:18:00Z">
+            <w:del w:id="0" w:author="Shewmaker, Michael@Energy" w:date="2018-12-18T10:18:00Z">
               <w:r>
                 <w:rPr>
                   <w:rFonts w:eastAsia="Times New Roman" w:cstheme="minorHAnsi"/>
@@ -523,7 +521,7 @@
                 <w:delText xml:space="preserve">Number </w:delText>
               </w:r>
             </w:del>
-            <w:ins w:id="2" w:author="Shewmaker, Michael@Energy" w:date="2018-12-18T10:18:00Z">
+            <w:ins w:id="1" w:author="Shewmaker, Michael@Energy" w:date="2018-12-18T10:18:00Z">
               <w:r>
                 <w:rPr>
                   <w:rFonts w:eastAsia="Times New Roman" w:cstheme="minorHAnsi"/>
@@ -541,7 +539,7 @@
               </w:rPr>
               <w:t>of Water Heaters</w:t>
             </w:r>
-            <w:ins w:id="3" w:author="Shewmaker, Michael@Energy" w:date="2018-12-18T10:18:00Z">
+            <w:ins w:id="2" w:author="Shewmaker, Michael@Energy" w:date="2018-12-18T10:18:00Z">
               <w:r>
                 <w:rPr>
                   <w:rFonts w:eastAsia="Times New Roman" w:cstheme="minorHAnsi"/>
@@ -1013,7 +1011,7 @@
               </w:tabs>
               <w:jc w:val="center"/>
               <w:rPr>
-                <w:del w:id="4" w:author="Shewmaker, Michael@Energy" w:date="2018-12-18T10:19:00Z"/>
+                <w:del w:id="3" w:author="Shewmaker, Michael@Energy" w:date="2018-12-18T10:19:00Z"/>
                 <w:rFonts w:eastAsia="Times New Roman" w:cstheme="minorHAnsi"/>
                 <w:sz w:val="18"/>
                 <w:szCs w:val="18"/>
@@ -1046,7 +1044,7 @@
                 <w:szCs w:val="18"/>
               </w:rPr>
             </w:pPr>
-            <w:ins w:id="5" w:author="Shewmaker, Michael@Energy" w:date="2018-12-18T10:19:00Z">
+            <w:ins w:id="4" w:author="Shewmaker, Michael@Energy" w:date="2018-12-18T10:19:00Z">
               <w:r>
                 <w:rPr>
                   <w:rFonts w:eastAsia="Times New Roman" w:cstheme="minorHAnsi"/>
@@ -1140,7 +1138,7 @@
                 <w:szCs w:val="18"/>
               </w:rPr>
             </w:pPr>
-            <w:del w:id="6" w:author="Shewmaker, Michael@Energy" w:date="2018-12-18T10:19:00Z">
+            <w:del w:id="5" w:author="Shewmaker, Michael@Energy" w:date="2018-12-18T10:19:00Z">
               <w:r>
                 <w:rPr>
                   <w:rFonts w:eastAsia="Times New Roman" w:cstheme="minorHAnsi"/>
@@ -1150,7 +1148,7 @@
                 <w:delText xml:space="preserve">Number </w:delText>
               </w:r>
             </w:del>
-            <w:ins w:id="7" w:author="Shewmaker, Michael@Energy" w:date="2018-12-18T10:19:00Z">
+            <w:ins w:id="6" w:author="Shewmaker, Michael@Energy" w:date="2018-12-18T10:19:00Z">
               <w:r>
                 <w:rPr>
                   <w:rFonts w:eastAsia="Times New Roman" w:cstheme="minorHAnsi"/>
@@ -1168,7 +1166,7 @@
               </w:rPr>
               <w:t>of Water Heaters</w:t>
             </w:r>
-            <w:ins w:id="8" w:author="Shewmaker, Michael@Energy" w:date="2018-12-18T10:19:00Z">
+            <w:ins w:id="7" w:author="Shewmaker, Michael@Energy" w:date="2018-12-18T10:19:00Z">
               <w:r>
                 <w:rPr>
                   <w:rFonts w:eastAsia="Times New Roman" w:cstheme="minorHAnsi"/>
@@ -2847,27 +2845,7 @@
                 <w:sz w:val="18"/>
                 <w:szCs w:val="18"/>
               </w:rPr>
-              <w:t>On systems that have a total capacity greater than 167,000 Btu/</w:t>
-            </w:r>
-            <w:proofErr w:type="spellStart"/>
-            <w:r>
-              <w:rPr>
-                <w:rFonts w:eastAsia="Calibri" w:cstheme="minorHAnsi"/>
-                <w:bCs/>
-                <w:sz w:val="18"/>
-                <w:szCs w:val="18"/>
-              </w:rPr>
-              <w:t>hr</w:t>
-            </w:r>
-            <w:proofErr w:type="spellEnd"/>
-            <w:r>
-              <w:rPr>
-                <w:rFonts w:eastAsia="Calibri" w:cstheme="minorHAnsi"/>
-                <w:bCs/>
-                <w:sz w:val="18"/>
-                <w:szCs w:val="18"/>
-              </w:rPr>
-              <w:t xml:space="preserve">, outlets that require higher than service water temperatures as listed in the ASHRAE Handbook </w:t>
+              <w:t xml:space="preserve">On systems that have a total capacity greater than 167,000 Btu/hr, outlets that require higher than service water temperatures as listed in the ASHRAE Handbook </w:t>
             </w:r>
             <w:r>
               <w:rPr>
@@ -2995,7 +2973,7 @@
                 <w:szCs w:val="18"/>
               </w:rPr>
             </w:pPr>
-            <w:ins w:id="9" w:author="Tam, Danny@Energy" w:date="2018-12-24T11:39:00Z">
+            <w:ins w:id="8" w:author="Tam, Danny@Energy" w:date="2018-12-24T11:39:00Z">
               <w:r>
                 <w:rPr>
                   <w:rFonts w:cstheme="minorHAnsi"/>
@@ -3065,7 +3043,7 @@
               </w:rPr>
               <w:t>Recirculation loop</w:t>
             </w:r>
-            <w:ins w:id="10" w:author="Shewmaker, Michael@Energy" w:date="2018-12-18T10:19:00Z">
+            <w:ins w:id="9" w:author="Shewmaker, Michael@Energy" w:date="2018-12-18T10:19:00Z">
               <w:r>
                 <w:rPr>
                   <w:rFonts w:eastAsia="Calibri" w:cstheme="minorHAnsi"/>
@@ -3181,7 +3159,7 @@
               </w:rPr>
               <w:t xml:space="preserve">A hose bib is installed between the pump and the water heating equipment with an isolation valve between the hose bib and the water heating equipment. </w:t>
             </w:r>
-            <w:ins w:id="11" w:author="Shewmaker, Michael@Energy" w:date="2018-12-18T10:21:00Z">
+            <w:ins w:id="10" w:author="Shewmaker, Michael@Energy" w:date="2018-12-18T10:21:00Z">
               <w:r>
                 <w:rPr>
                   <w:rFonts w:eastAsia="Calibri" w:cstheme="minorHAnsi"/>
@@ -3228,7 +3206,7 @@
               </w:rPr>
               <w:t xml:space="preserve">Isolation valves shall be installed on both sides of the pump, of which the </w:t>
             </w:r>
-            <w:del w:id="12" w:author="Tam, Danny@Energy" w:date="2018-12-24T11:40:00Z">
+            <w:del w:id="11" w:author="Tam, Danny@Energy" w:date="2018-12-24T11:40:00Z">
               <w:r>
                 <w:rPr>
                   <w:rFonts w:eastAsia="Calibri" w:cstheme="minorHAnsi"/>
@@ -3254,7 +3232,7 @@
               </w:rPr>
               <w:t xml:space="preserve">valve </w:t>
             </w:r>
-            <w:ins w:id="13" w:author="Tam, Danny@Energy" w:date="2018-12-24T11:40:00Z">
+            <w:ins w:id="12" w:author="Tam, Danny@Energy" w:date="2018-12-24T11:40:00Z">
               <w:r>
                 <w:rPr>
                   <w:rFonts w:eastAsia="Calibri" w:cstheme="minorHAnsi"/>
@@ -3272,7 +3250,7 @@
               </w:rPr>
               <w:t xml:space="preserve">can be one. </w:t>
             </w:r>
-            <w:del w:id="14" w:author="Shewmaker, Michael@Energy" w:date="2018-12-18T10:21:00Z">
+            <w:del w:id="13" w:author="Shewmaker, Michael@Energy" w:date="2018-12-18T10:21:00Z">
               <w:r>
                 <w:rPr>
                   <w:rFonts w:eastAsia="Calibri" w:cstheme="minorHAnsi"/>
@@ -3282,7 +3260,7 @@
                 <w:delText xml:space="preserve"> </w:delText>
               </w:r>
             </w:del>
-            <w:ins w:id="15" w:author="Shewmaker, Michael@Energy" w:date="2018-12-18T10:21:00Z">
+            <w:ins w:id="14" w:author="Shewmaker, Michael@Energy" w:date="2018-12-18T10:21:00Z">
               <w:r>
                 <w:rPr>
                   <w:rFonts w:eastAsia="Calibri" w:cstheme="minorHAnsi"/>
@@ -3300,7 +3278,7 @@
               </w:rPr>
               <w:t>110.3(c)4D</w:t>
             </w:r>
-            <w:ins w:id="16" w:author="Shewmaker, Michael@Energy" w:date="2018-12-18T10:21:00Z">
+            <w:ins w:id="15" w:author="Shewmaker, Michael@Energy" w:date="2018-12-18T10:21:00Z">
               <w:r>
                 <w:rPr>
                   <w:rFonts w:eastAsia="Calibri" w:cstheme="minorHAnsi"/>
@@ -3339,7 +3317,7 @@
               </w:rPr>
               <w:t xml:space="preserve">The cold water piping and the recirculation loop piping shall not be connected to the hot water storage tank drain port. </w:t>
             </w:r>
-            <w:ins w:id="17" w:author="Shewmaker, Michael@Energy" w:date="2018-12-18T10:21:00Z">
+            <w:ins w:id="16" w:author="Shewmaker, Michael@Energy" w:date="2018-12-18T10:21:00Z">
               <w:r>
                 <w:rPr>
                   <w:rFonts w:eastAsia="Calibri" w:cstheme="minorHAnsi"/>
@@ -3357,7 +3335,7 @@
               </w:rPr>
               <w:t>110.3(c)4E</w:t>
             </w:r>
-            <w:ins w:id="18" w:author="Shewmaker, Michael@Energy" w:date="2018-12-18T10:21:00Z">
+            <w:ins w:id="17" w:author="Shewmaker, Michael@Energy" w:date="2018-12-18T10:21:00Z">
               <w:r>
                 <w:rPr>
                   <w:rFonts w:eastAsia="Calibri" w:cstheme="minorHAnsi"/>
@@ -3390,7 +3368,7 @@
               <w:ind w:left="736" w:hanging="286"/>
               <w:contextualSpacing/>
               <w:rPr>
-                <w:del w:id="19" w:author="Shewmaker, Michael@Energy" w:date="2018-12-18T10:20:00Z"/>
+                <w:del w:id="18" w:author="Shewmaker, Michael@Energy" w:date="2018-12-18T10:20:00Z"/>
                 <w:rFonts w:eastAsia="Calibri" w:cstheme="minorHAnsi"/>
                 <w:bCs/>
                 <w:sz w:val="18"/>
@@ -3405,7 +3383,7 @@
               </w:rPr>
               <w:t xml:space="preserve">A check valve shall be installed on the cold water supply line between the hot water system and the next closest tee on the cold water supply line. </w:t>
             </w:r>
-            <w:ins w:id="20" w:author="Shewmaker, Michael@Energy" w:date="2018-12-18T10:21:00Z">
+            <w:ins w:id="19" w:author="Shewmaker, Michael@Energy" w:date="2018-12-18T10:21:00Z">
               <w:r>
                 <w:rPr>
                   <w:rFonts w:eastAsia="Calibri" w:cstheme="minorHAnsi"/>
@@ -3423,7 +3401,7 @@
               </w:rPr>
               <w:t>110.3(c) 4F</w:t>
             </w:r>
-            <w:ins w:id="21" w:author="Shewmaker, Michael@Energy" w:date="2018-12-18T10:21:00Z">
+            <w:ins w:id="20" w:author="Shewmaker, Michael@Energy" w:date="2018-12-18T10:21:00Z">
               <w:r>
                 <w:rPr>
                   <w:rFonts w:eastAsia="Calibri" w:cstheme="minorHAnsi"/>
@@ -3520,19 +3498,9 @@
                 <w:sz w:val="18"/>
                 <w:szCs w:val="18"/>
               </w:rPr>
-              <w:t xml:space="preserve">Instantaneous water heaters with an input greater than 6.8 </w:t>
-            </w:r>
-            <w:proofErr w:type="spellStart"/>
-            <w:r>
-              <w:rPr>
-                <w:rFonts w:eastAsia="Calibri" w:cstheme="minorHAnsi"/>
-                <w:bCs/>
-                <w:sz w:val="18"/>
-                <w:szCs w:val="18"/>
-              </w:rPr>
-              <w:t>kB</w:t>
-            </w:r>
-            <w:del w:id="22" w:author="Shewmaker, Michael@Energy" w:date="2018-12-18T10:20:00Z">
+              <w:t>Instantaneous water heaters with an input greater than 6.8 kB</w:t>
+            </w:r>
+            <w:del w:id="21" w:author="Shewmaker, Michael@Energy" w:date="2018-12-18T10:20:00Z">
               <w:r>
                 <w:rPr>
                   <w:rFonts w:eastAsia="Calibri" w:cstheme="minorHAnsi"/>
@@ -3543,7 +3511,7 @@
                 <w:delText>TU</w:delText>
               </w:r>
             </w:del>
-            <w:ins w:id="23" w:author="Shewmaker, Michael@Energy" w:date="2018-12-18T10:20:00Z">
+            <w:ins w:id="22" w:author="Shewmaker, Michael@Energy" w:date="2018-12-18T10:20:00Z">
               <w:r>
                 <w:rPr>
                   <w:rFonts w:eastAsia="Calibri" w:cstheme="minorHAnsi"/>
@@ -3554,7 +3522,6 @@
                 <w:t>tu</w:t>
               </w:r>
             </w:ins>
-            <w:proofErr w:type="spellEnd"/>
             <w:r>
               <w:rPr>
                 <w:rFonts w:eastAsia="Calibri" w:cstheme="minorHAnsi"/>
@@ -3562,29 +3529,9 @@
                 <w:sz w:val="18"/>
                 <w:szCs w:val="18"/>
               </w:rPr>
-              <w:t>/</w:t>
-            </w:r>
-            <w:proofErr w:type="spellStart"/>
-            <w:r>
-              <w:rPr>
-                <w:rFonts w:eastAsia="Calibri" w:cstheme="minorHAnsi"/>
-                <w:bCs/>
-                <w:sz w:val="18"/>
-                <w:szCs w:val="18"/>
-              </w:rPr>
-              <w:t>hr</w:t>
-            </w:r>
-            <w:proofErr w:type="spellEnd"/>
-            <w:r>
-              <w:rPr>
-                <w:rFonts w:eastAsia="Calibri" w:cstheme="minorHAnsi"/>
-                <w:bCs/>
-                <w:sz w:val="18"/>
-                <w:szCs w:val="18"/>
-              </w:rPr>
-              <w:t xml:space="preserve"> </w:t>
-            </w:r>
-            <w:del w:id="24" w:author="Shewmaker, Michael@Energy" w:date="2018-12-18T10:20:00Z">
+              <w:t xml:space="preserve">/hr </w:t>
+            </w:r>
+            <w:del w:id="23" w:author="Shewmaker, Michael@Energy" w:date="2018-12-18T10:20:00Z">
               <w:r>
                 <w:rPr>
                   <w:rFonts w:eastAsia="Calibri" w:cstheme="minorHAnsi"/>
@@ -3604,7 +3551,7 @@
               </w:rPr>
               <w:t>(2kW) shall have isolation valves on both the cold water supply and the hot water line. (</w:t>
             </w:r>
-            <w:ins w:id="25" w:author="Shewmaker, Michael@Energy" w:date="2018-12-18T10:21:00Z">
+            <w:ins w:id="24" w:author="Shewmaker, Michael@Energy" w:date="2018-12-18T10:21:00Z">
               <w:r>
                 <w:rPr>
                   <w:rFonts w:eastAsia="Calibri" w:cstheme="minorHAnsi"/>
@@ -3669,7 +3616,7 @@
               <w:adjustRightInd w:val="0"/>
               <w:spacing w:after="0" w:line="240" w:lineRule="auto"/>
               <w:rPr>
-                <w:ins w:id="26" w:author="Tam, Danny@Energy" w:date="2018-12-24T11:40:00Z"/>
+                <w:ins w:id="25" w:author="Tam, Danny@Energy" w:date="2018-12-24T11:40:00Z"/>
                 <w:rFonts w:cstheme="minorHAnsi"/>
                 <w:b/>
                 <w:bCs/>
@@ -3677,7 +3624,7 @@
                 <w:szCs w:val="20"/>
               </w:rPr>
             </w:pPr>
-            <w:ins w:id="27" w:author="Tam, Danny@Energy" w:date="2018-12-24T11:40:00Z">
+            <w:ins w:id="26" w:author="Tam, Danny@Energy" w:date="2018-12-24T11:40:00Z">
               <w:r>
                 <w:rPr>
                   <w:rFonts w:cstheme="minorHAnsi"/>
@@ -3702,7 +3649,7 @@
               <w:spacing w:after="0" w:line="240" w:lineRule="auto"/>
               <w:contextualSpacing/>
               <w:rPr>
-                <w:ins w:id="28" w:author="Tam, Danny@Energy" w:date="2018-12-24T11:40:00Z"/>
+                <w:ins w:id="27" w:author="Tam, Danny@Energy" w:date="2018-12-24T11:40:00Z"/>
                 <w:rFonts w:eastAsia="Times New Roman" w:cstheme="minorHAnsi"/>
                 <w:b/>
                 <w:bCs/>
@@ -3710,7 +3657,7 @@
                 <w:szCs w:val="20"/>
               </w:rPr>
             </w:pPr>
-            <w:ins w:id="29" w:author="Tam, Danny@Energy" w:date="2018-12-24T11:40:00Z">
+            <w:ins w:id="28" w:author="Tam, Danny@Energy" w:date="2018-12-24T11:40:00Z">
               <w:r>
                 <w:rPr>
                   <w:rFonts w:eastAsia="Times New Roman" w:cstheme="minorHAnsi"/>
@@ -3735,7 +3682,7 @@
               <w:spacing w:after="0" w:line="240" w:lineRule="auto"/>
               <w:contextualSpacing/>
               <w:rPr>
-                <w:ins w:id="30" w:author="Tam, Danny@Energy" w:date="2018-12-24T11:40:00Z"/>
+                <w:ins w:id="29" w:author="Tam, Danny@Energy" w:date="2018-12-24T11:40:00Z"/>
                 <w:rFonts w:eastAsia="Times New Roman" w:cstheme="minorHAnsi"/>
                 <w:b/>
                 <w:bCs/>
@@ -3743,7 +3690,7 @@
                 <w:szCs w:val="20"/>
               </w:rPr>
             </w:pPr>
-            <w:ins w:id="31" w:author="Tam, Danny@Energy" w:date="2018-12-24T11:40:00Z">
+            <w:ins w:id="30" w:author="Tam, Danny@Energy" w:date="2018-12-24T11:40:00Z">
               <w:r>
                 <w:rPr>
                   <w:rFonts w:eastAsia="Times New Roman" w:cstheme="minorHAnsi"/>
@@ -3768,7 +3715,7 @@
               <w:spacing w:after="0" w:line="240" w:lineRule="auto"/>
               <w:contextualSpacing/>
               <w:rPr>
-                <w:ins w:id="32" w:author="Tam, Danny@Energy" w:date="2018-12-24T11:40:00Z"/>
+                <w:ins w:id="31" w:author="Tam, Danny@Energy" w:date="2018-12-24T11:40:00Z"/>
                 <w:rFonts w:eastAsia="Times New Roman" w:cstheme="minorHAnsi"/>
                 <w:b/>
                 <w:bCs/>
@@ -3776,7 +3723,7 @@
                 <w:szCs w:val="20"/>
               </w:rPr>
             </w:pPr>
-            <w:ins w:id="33" w:author="Tam, Danny@Energy" w:date="2018-12-24T11:40:00Z">
+            <w:ins w:id="32" w:author="Tam, Danny@Energy" w:date="2018-12-24T11:40:00Z">
               <w:r>
                 <w:rPr>
                   <w:rFonts w:eastAsia="Times New Roman" w:cstheme="minorHAnsi"/>
@@ -3801,7 +3748,7 @@
               <w:spacing w:after="0" w:line="240" w:lineRule="auto"/>
               <w:contextualSpacing/>
               <w:rPr>
-                <w:ins w:id="34" w:author="Tam, Danny@Energy" w:date="2018-12-24T11:40:00Z"/>
+                <w:ins w:id="33" w:author="Tam, Danny@Energy" w:date="2018-12-24T11:40:00Z"/>
                 <w:rFonts w:eastAsia="Times New Roman" w:cstheme="minorHAnsi"/>
                 <w:b/>
                 <w:bCs/>
@@ -3809,7 +3756,7 @@
                 <w:szCs w:val="20"/>
               </w:rPr>
             </w:pPr>
-            <w:ins w:id="35" w:author="Tam, Danny@Energy" w:date="2018-12-24T11:40:00Z">
+            <w:ins w:id="34" w:author="Tam, Danny@Energy" w:date="2018-12-24T11:40:00Z">
               <w:r>
                 <w:rPr>
                   <w:rFonts w:eastAsia="Times New Roman" w:cstheme="minorHAnsi"/>
@@ -3834,14 +3781,14 @@
               <w:spacing w:after="0" w:line="240" w:lineRule="auto"/>
               <w:contextualSpacing/>
               <w:rPr>
-                <w:ins w:id="36" w:author="Tam, Danny@Energy" w:date="2018-12-24T11:40:00Z"/>
+                <w:ins w:id="35" w:author="Tam, Danny@Energy" w:date="2018-12-24T11:40:00Z"/>
                 <w:rFonts w:eastAsia="Times New Roman" w:cstheme="minorHAnsi"/>
                 <w:bCs/>
                 <w:sz w:val="18"/>
                 <w:szCs w:val="20"/>
               </w:rPr>
             </w:pPr>
-            <w:ins w:id="37" w:author="Tam, Danny@Energy" w:date="2018-12-24T11:40:00Z">
+            <w:ins w:id="36" w:author="Tam, Danny@Energy" w:date="2018-12-24T11:40:00Z">
               <w:r>
                 <w:rPr>
                   <w:rFonts w:eastAsia="Times New Roman" w:cstheme="minorHAnsi"/>
@@ -3866,7 +3813,7 @@
               <w:spacing w:after="0" w:line="240" w:lineRule="auto"/>
               <w:contextualSpacing/>
               <w:rPr>
-                <w:ins w:id="38" w:author="Tam, Danny@Energy" w:date="2018-12-24T11:40:00Z"/>
+                <w:ins w:id="37" w:author="Tam, Danny@Energy" w:date="2018-12-24T11:40:00Z"/>
                 <w:rFonts w:eastAsia="Times New Roman" w:cstheme="minorHAnsi"/>
                 <w:b/>
                 <w:bCs/>
@@ -3874,7 +3821,7 @@
                 <w:szCs w:val="20"/>
               </w:rPr>
             </w:pPr>
-            <w:ins w:id="39" w:author="Tam, Danny@Energy" w:date="2018-12-24T11:40:00Z">
+            <w:ins w:id="38" w:author="Tam, Danny@Energy" w:date="2018-12-24T11:40:00Z">
               <w:r>
                 <w:rPr>
                   <w:rFonts w:eastAsia="Times New Roman" w:cstheme="minorHAnsi"/>
@@ -3900,14 +3847,14 @@
               <w:ind w:left="376"/>
               <w:contextualSpacing/>
               <w:rPr>
-                <w:ins w:id="40" w:author="Tam, Danny@Energy" w:date="2018-12-24T11:40:00Z"/>
+                <w:ins w:id="39" w:author="Tam, Danny@Energy" w:date="2018-12-24T11:40:00Z"/>
                 <w:rFonts w:eastAsia="Times New Roman" w:cstheme="minorHAnsi"/>
                 <w:bCs/>
                 <w:sz w:val="18"/>
                 <w:szCs w:val="20"/>
               </w:rPr>
             </w:pPr>
-            <w:ins w:id="41" w:author="Tam, Danny@Energy" w:date="2018-12-24T11:40:00Z">
+            <w:ins w:id="40" w:author="Tam, Danny@Energy" w:date="2018-12-24T11:40:00Z">
               <w:r>
                 <w:rPr>
                   <w:rFonts w:eastAsia="Times New Roman" w:cstheme="minorHAnsi"/>
@@ -3933,7 +3880,7 @@
               <w:ind w:left="377" w:hanging="377"/>
               <w:contextualSpacing/>
               <w:rPr>
-                <w:ins w:id="42" w:author="Tam, Danny@Energy" w:date="2018-12-24T11:40:00Z"/>
+                <w:ins w:id="41" w:author="Tam, Danny@Energy" w:date="2018-12-24T11:40:00Z"/>
                 <w:rFonts w:eastAsia="Times New Roman" w:cstheme="minorHAnsi"/>
                 <w:b/>
                 <w:bCs/>
@@ -3941,7 +3888,7 @@
                 <w:szCs w:val="20"/>
               </w:rPr>
             </w:pPr>
-            <w:ins w:id="43" w:author="Tam, Danny@Energy" w:date="2018-12-24T11:40:00Z">
+            <w:ins w:id="42" w:author="Tam, Danny@Energy" w:date="2018-12-24T11:40:00Z">
               <w:r>
                 <w:rPr>
                   <w:rFonts w:eastAsia="Times New Roman" w:cstheme="minorHAnsi"/>
@@ -3967,7 +3914,7 @@
               <w:ind w:left="377" w:hanging="377"/>
               <w:contextualSpacing/>
               <w:rPr>
-                <w:ins w:id="44" w:author="Tam, Danny@Energy" w:date="2018-12-24T11:40:00Z"/>
+                <w:ins w:id="43" w:author="Tam, Danny@Energy" w:date="2018-12-24T11:40:00Z"/>
                 <w:rFonts w:eastAsia="Times New Roman" w:cstheme="minorHAnsi"/>
                 <w:b/>
                 <w:bCs/>
@@ -3975,7 +3922,7 @@
                 <w:szCs w:val="20"/>
               </w:rPr>
             </w:pPr>
-            <w:ins w:id="45" w:author="Tam, Danny@Energy" w:date="2018-12-24T11:40:00Z">
+            <w:ins w:id="44" w:author="Tam, Danny@Energy" w:date="2018-12-24T11:40:00Z">
               <w:r>
                 <w:rPr>
                   <w:rFonts w:eastAsia="Times New Roman" w:cstheme="minorHAnsi"/>
@@ -4001,7 +3948,7 @@
               <w:ind w:left="377" w:hanging="377"/>
               <w:contextualSpacing/>
               <w:rPr>
-                <w:ins w:id="46" w:author="Tam, Danny@Energy" w:date="2018-12-24T11:40:00Z"/>
+                <w:ins w:id="45" w:author="Tam, Danny@Energy" w:date="2018-12-24T11:40:00Z"/>
                 <w:rFonts w:eastAsia="Times New Roman" w:cstheme="minorHAnsi"/>
                 <w:b/>
                 <w:bCs/>
@@ -4009,7 +3956,7 @@
                 <w:szCs w:val="20"/>
               </w:rPr>
             </w:pPr>
-            <w:ins w:id="47" w:author="Tam, Danny@Energy" w:date="2018-12-24T11:40:00Z">
+            <w:ins w:id="46" w:author="Tam, Danny@Energy" w:date="2018-12-24T11:40:00Z">
               <w:r>
                 <w:rPr>
                   <w:rFonts w:eastAsia="Times New Roman" w:cstheme="minorHAnsi"/>
@@ -4035,7 +3982,7 @@
               <w:ind w:left="377" w:hanging="377"/>
               <w:contextualSpacing/>
               <w:rPr>
-                <w:ins w:id="48" w:author="Tam, Danny@Energy" w:date="2018-12-24T11:40:00Z"/>
+                <w:ins w:id="47" w:author="Tam, Danny@Energy" w:date="2018-12-24T11:40:00Z"/>
                 <w:rFonts w:eastAsia="Times New Roman" w:cstheme="minorHAnsi"/>
                 <w:b/>
                 <w:bCs/>
@@ -4043,7 +3990,7 @@
                 <w:szCs w:val="20"/>
               </w:rPr>
             </w:pPr>
-            <w:ins w:id="49" w:author="Tam, Danny@Energy" w:date="2018-12-24T11:40:00Z">
+            <w:ins w:id="48" w:author="Tam, Danny@Energy" w:date="2018-12-24T11:40:00Z">
               <w:r>
                 <w:rPr>
                   <w:rFonts w:eastAsia="Times New Roman" w:cstheme="minorHAnsi"/>
@@ -4069,7 +4016,7 @@
                 <w:szCs w:val="18"/>
               </w:rPr>
             </w:pPr>
-            <w:ins w:id="50" w:author="Tam, Danny@Energy" w:date="2018-12-24T11:40:00Z">
+            <w:ins w:id="49" w:author="Tam, Danny@Energy" w:date="2018-12-24T11:40:00Z">
               <w:r>
                 <w:rPr>
                   <w:rFonts w:eastAsia="Times New Roman" w:cstheme="minorHAnsi"/>
@@ -4292,7 +4239,7 @@
       <w:tr>
         <w:trPr>
           <w:trHeight w:val="144"/>
-          <w:ins w:id="51" w:author="Tam, Danny@Energy" w:date="2018-12-24T11:41:00Z"/>
+          <w:ins w:id="50" w:author="Tam, Danny@Energy" w:date="2018-12-24T11:41:00Z"/>
         </w:trPr>
         <w:tc>
           <w:tcPr>
@@ -4304,14 +4251,14 @@
               <w:spacing w:after="0" w:line="240" w:lineRule="auto"/>
               <w:jc w:val="center"/>
               <w:rPr>
-                <w:ins w:id="52" w:author="Tam, Danny@Energy" w:date="2018-12-24T11:41:00Z"/>
+                <w:ins w:id="51" w:author="Tam, Danny@Energy" w:date="2018-12-24T11:41:00Z"/>
                 <w:rFonts w:eastAsia="Calibri" w:cstheme="minorHAnsi"/>
                 <w:bCs/>
                 <w:sz w:val="18"/>
                 <w:szCs w:val="18"/>
               </w:rPr>
             </w:pPr>
-            <w:ins w:id="53" w:author="Tam, Danny@Energy" w:date="2018-12-24T11:41:00Z">
+            <w:ins w:id="52" w:author="Tam, Danny@Energy" w:date="2018-12-24T11:41:00Z">
               <w:r>
                 <w:rPr>
                   <w:rFonts w:eastAsia="Calibri" w:cstheme="minorHAnsi"/>
@@ -4333,13 +4280,13 @@
             <w:pPr>
               <w:spacing w:after="0" w:line="240" w:lineRule="auto"/>
               <w:rPr>
-                <w:ins w:id="54" w:author="Tam, Danny@Energy" w:date="2018-12-24T11:41:00Z"/>
+                <w:ins w:id="53" w:author="Tam, Danny@Energy" w:date="2018-12-24T11:41:00Z"/>
                 <w:rFonts w:eastAsia="Calibri" w:cstheme="minorHAnsi"/>
                 <w:sz w:val="18"/>
                 <w:szCs w:val="18"/>
               </w:rPr>
             </w:pPr>
-            <w:ins w:id="55" w:author="Tam, Danny@Energy" w:date="2018-12-24T11:42:00Z">
+            <w:ins w:id="54" w:author="Tam, Danny@Energy" w:date="2018-12-24T11:42:00Z">
               <w:r>
                 <w:rPr>
                   <w:rFonts w:cstheme="minorHAnsi"/>
@@ -5830,7 +5777,7 @@
         </w:rPr>
         <w:t xml:space="preserve">This table reports the water heating system features that were specified on the registered CF1R compliance document for this project. </w:t>
       </w:r>
-      <w:ins w:id="58" w:author="Shewmaker, Michael@Energy" w:date="2018-12-18T10:23:00Z">
+      <w:ins w:id="57" w:author="Shewmaker, Michael@Energy" w:date="2018-12-18T10:23:00Z">
         <w:r>
           <w:rPr>
             <w:rFonts w:eastAsia="Calibri" w:cstheme="minorHAnsi"/>
@@ -5840,7 +5787,7 @@
           <w:t xml:space="preserve">This section is </w:t>
         </w:r>
       </w:ins>
-      <w:del w:id="59" w:author="Shewmaker, Michael@Energy" w:date="2018-12-18T10:23:00Z">
+      <w:del w:id="58" w:author="Shewmaker, Michael@Energy" w:date="2018-12-18T10:23:00Z">
         <w:r>
           <w:rPr>
             <w:rFonts w:eastAsia="Calibri" w:cstheme="minorHAnsi"/>
@@ -5850,7 +5797,7 @@
           <w:delText>F</w:delText>
         </w:r>
       </w:del>
-      <w:ins w:id="60" w:author="Shewmaker, Michael@Energy" w:date="2018-12-18T10:23:00Z">
+      <w:ins w:id="59" w:author="Shewmaker, Michael@Energy" w:date="2018-12-18T10:23:00Z">
         <w:r>
           <w:rPr>
             <w:rFonts w:eastAsia="Calibri" w:cstheme="minorHAnsi"/>
@@ -5868,7 +5815,7 @@
         </w:rPr>
         <w:t>or information</w:t>
       </w:r>
-      <w:ins w:id="61" w:author="Shewmaker, Michael@Energy" w:date="2018-12-18T10:23:00Z">
+      <w:ins w:id="60" w:author="Shewmaker, Michael@Energy" w:date="2018-12-18T10:23:00Z">
         <w:r>
           <w:rPr>
             <w:rFonts w:eastAsia="Calibri" w:cstheme="minorHAnsi"/>
@@ -6053,7 +6000,7 @@
         </w:rPr>
         <w:t>04 Tank Location – User Input must be equal to Reference</w:t>
       </w:r>
-      <w:ins w:id="62" w:author="Shewmaker, Michael@Energy" w:date="2018-12-18T10:23:00Z">
+      <w:ins w:id="61" w:author="Shewmaker, Michael@Energy" w:date="2018-12-18T10:23:00Z">
         <w:r>
           <w:rPr>
             <w:rFonts w:eastAsia="Calibri" w:cstheme="minorHAnsi"/>
@@ -6244,7 +6191,7 @@
         <w:spacing w:after="0" w:line="240" w:lineRule="auto"/>
         <w:ind w:left="720" w:hanging="450"/>
         <w:rPr>
-          <w:ins w:id="63" w:author="Shewmaker, Michael@Energy" w:date="2018-12-18T10:24:00Z"/>
+          <w:ins w:id="62" w:author="Shewmaker, Michael@Energy" w:date="2018-12-18T10:24:00Z"/>
           <w:rFonts w:eastAsia="Calibri" w:cstheme="minorHAnsi"/>
           <w:sz w:val="20"/>
           <w:szCs w:val="20"/>
@@ -6258,7 +6205,7 @@
         </w:rPr>
         <w:t xml:space="preserve">01 </w:t>
       </w:r>
-      <w:ins w:id="64" w:author="Shewmaker, Michael@Energy" w:date="2018-12-18T10:24:00Z">
+      <w:ins w:id="63" w:author="Shewmaker, Michael@Energy" w:date="2018-12-18T10:24:00Z">
         <w:r>
           <w:rPr>
             <w:rFonts w:eastAsia="Calibri" w:cstheme="minorHAnsi"/>
@@ -6280,7 +6227,7 @@
           <w:szCs w:val="20"/>
         </w:rPr>
       </w:pPr>
-      <w:ins w:id="65" w:author="Shewmaker, Michael@Energy" w:date="2018-12-18T10:24:00Z">
+      <w:ins w:id="64" w:author="Shewmaker, Michael@Energy" w:date="2018-12-18T10:24:00Z">
         <w:r>
           <w:rPr>
             <w:rFonts w:eastAsia="Calibri" w:cstheme="minorHAnsi"/>
@@ -6318,7 +6265,7 @@
         </w:rPr>
         <w:t>0</w:t>
       </w:r>
-      <w:ins w:id="66" w:author="Shewmaker, Michael@Energy" w:date="2018-12-18T10:24:00Z">
+      <w:ins w:id="65" w:author="Shewmaker, Michael@Energy" w:date="2018-12-18T10:24:00Z">
         <w:r>
           <w:rPr>
             <w:rFonts w:eastAsia="Calibri" w:cstheme="minorHAnsi"/>
@@ -6328,7 +6275,7 @@
           <w:t>3</w:t>
         </w:r>
       </w:ins>
-      <w:del w:id="67" w:author="Shewmaker, Michael@Energy" w:date="2018-12-18T10:24:00Z">
+      <w:del w:id="66" w:author="Shewmaker, Michael@Energy" w:date="2018-12-18T10:24:00Z">
         <w:r>
           <w:rPr>
             <w:rFonts w:eastAsia="Calibri" w:cstheme="minorHAnsi"/>
@@ -6553,13 +6500,13 @@
       <w:pPr>
         <w:spacing w:after="0"/>
         <w:rPr>
-          <w:del w:id="68" w:author="Shewmaker, Michael@Energy" w:date="2018-12-18T10:24:00Z"/>
+          <w:del w:id="67" w:author="Shewmaker, Michael@Energy" w:date="2018-12-18T10:24:00Z"/>
           <w:rFonts w:cstheme="minorHAnsi"/>
           <w:sz w:val="20"/>
           <w:szCs w:val="20"/>
         </w:rPr>
       </w:pPr>
-      <w:del w:id="69" w:author="Shewmaker, Michael@Energy" w:date="2018-12-18T10:24:00Z">
+      <w:del w:id="68" w:author="Shewmaker, Michael@Energy" w:date="2018-12-18T10:24:00Z">
         <w:r>
           <w:rPr>
             <w:rFonts w:eastAsia="Calibri" w:cstheme="minorHAnsi"/>
@@ -7344,13 +7291,13 @@
               </w:tabs>
               <w:jc w:val="center"/>
               <w:rPr>
-                <w:del w:id="70" w:author="Shewmaker, Michael@Energy" w:date="2018-12-18T10:27:00Z"/>
-                <w:rFonts w:eastAsia="Times New Roman" w:cstheme="minorHAnsi"/>
-                <w:sz w:val="20"/>
-                <w:szCs w:val="20"/>
-              </w:rPr>
-            </w:pPr>
-            <w:del w:id="71" w:author="Shewmaker, Michael@Energy" w:date="2018-12-18T10:27:00Z">
+                <w:del w:id="69" w:author="Shewmaker, Michael@Energy" w:date="2018-12-18T10:27:00Z"/>
+                <w:rFonts w:eastAsia="Times New Roman" w:cstheme="minorHAnsi"/>
+                <w:sz w:val="20"/>
+                <w:szCs w:val="20"/>
+              </w:rPr>
+            </w:pPr>
+            <w:del w:id="70" w:author="Shewmaker, Michael@Energy" w:date="2018-12-18T10:27:00Z">
               <w:r>
                 <w:rPr>
                   <w:rFonts w:eastAsia="Times New Roman" w:cstheme="minorHAnsi"/>
@@ -7360,7 +7307,7 @@
                 <w:delText xml:space="preserve">Number </w:delText>
               </w:r>
             </w:del>
-            <w:ins w:id="72" w:author="Shewmaker, Michael@Energy" w:date="2018-12-18T10:27:00Z">
+            <w:ins w:id="71" w:author="Shewmaker, Michael@Energy" w:date="2018-12-18T10:27:00Z">
               <w:r>
                 <w:rPr>
                   <w:rFonts w:eastAsia="Times New Roman" w:cstheme="minorHAnsi"/>
@@ -7386,7 +7333,7 @@
               </w:rPr>
               <w:t>of Water Heaters</w:t>
             </w:r>
-            <w:ins w:id="73" w:author="Shewmaker, Michael@Energy" w:date="2018-12-18T10:27:00Z">
+            <w:ins w:id="72" w:author="Shewmaker, Michael@Energy" w:date="2018-12-18T10:27:00Z">
               <w:r>
                 <w:rPr>
                   <w:rFonts w:eastAsia="Times New Roman" w:cstheme="minorHAnsi"/>
@@ -7664,7 +7611,7 @@
               </w:rPr>
               <w:t xml:space="preserve"> </w:t>
             </w:r>
-            <w:del w:id="74" w:author="Shewmaker, Michael@Energy" w:date="2018-12-18T10:31:00Z">
+            <w:del w:id="73" w:author="Shewmaker, Michael@Energy" w:date="2018-12-18T10:31:00Z">
               <w:r>
                 <w:rPr>
                   <w:rFonts w:eastAsia="Times New Roman" w:cstheme="minorHAnsi"/>
@@ -7719,92 +7666,20 @@
               </w:tabs>
               <w:jc w:val="center"/>
               <w:rPr>
-                <w:ins w:id="75" w:author="Hudler, Rob@Energy" w:date="2019-01-02T13:22:00Z"/>
-                <w:rFonts w:eastAsia="Times New Roman" w:cstheme="minorHAnsi"/>
-                <w:sz w:val="20"/>
-                <w:szCs w:val="20"/>
-              </w:rPr>
-            </w:pPr>
-            <w:ins w:id="76" w:author="Hudler, Rob@Energy" w:date="2019-01-02T13:22:00Z">
+                <w:ins w:id="74" w:author="Hudler, Rob@Energy" w:date="2019-01-02T13:22:00Z"/>
+                <w:rFonts w:eastAsia="Times New Roman" w:cstheme="minorHAnsi"/>
+                <w:sz w:val="20"/>
+                <w:szCs w:val="20"/>
+              </w:rPr>
+            </w:pPr>
+            <w:ins w:id="75" w:author="Hudler, Rob@Energy" w:date="2019-01-02T13:22:00Z">
               <w:r>
                 <w:rPr>
                   <w:rFonts w:eastAsia="Times New Roman" w:cstheme="minorHAnsi"/>
                   <w:sz w:val="20"/>
                   <w:szCs w:val="20"/>
                 </w:rPr>
-                <w:t xml:space="preserve">&lt;&lt; If CF1R-PRF-01, then, if </w:t>
-              </w:r>
-              <w:proofErr w:type="spellStart"/>
-              <w:r>
-                <w:rPr>
-                  <w:rFonts w:eastAsia="Times New Roman" w:cstheme="minorHAnsi"/>
-                  <w:sz w:val="20"/>
-                  <w:szCs w:val="20"/>
-                </w:rPr>
-                <w:t>TankOutside</w:t>
-              </w:r>
-              <w:proofErr w:type="spellEnd"/>
-              <w:r>
-                <w:rPr>
-                  <w:rFonts w:eastAsia="Times New Roman" w:cstheme="minorHAnsi"/>
-                  <w:sz w:val="20"/>
-                  <w:szCs w:val="20"/>
-                </w:rPr>
-                <w:t xml:space="preserve">=true, then report ‘Outside’; if </w:t>
-              </w:r>
-              <w:proofErr w:type="spellStart"/>
-              <w:r>
-                <w:rPr>
-                  <w:rFonts w:eastAsia="Times New Roman" w:cstheme="minorHAnsi"/>
-                  <w:sz w:val="20"/>
-                  <w:szCs w:val="20"/>
-                </w:rPr>
-                <w:t>TankCond</w:t>
-              </w:r>
-              <w:proofErr w:type="spellEnd"/>
-              <w:r>
-                <w:rPr>
-                  <w:rFonts w:eastAsia="Times New Roman" w:cstheme="minorHAnsi"/>
-                  <w:sz w:val="20"/>
-                  <w:szCs w:val="20"/>
-                </w:rPr>
-                <w:t xml:space="preserve">=true then ‘Conditioned’; if </w:t>
-              </w:r>
-              <w:proofErr w:type="spellStart"/>
-              <w:r>
-                <w:rPr>
-                  <w:rFonts w:eastAsia="Times New Roman" w:cstheme="minorHAnsi"/>
-                  <w:sz w:val="20"/>
-                  <w:szCs w:val="20"/>
-                </w:rPr>
-                <w:t>TankGarage</w:t>
-              </w:r>
-              <w:proofErr w:type="spellEnd"/>
-              <w:r>
-                <w:rPr>
-                  <w:rFonts w:eastAsia="Times New Roman" w:cstheme="minorHAnsi"/>
-                  <w:sz w:val="20"/>
-                  <w:szCs w:val="20"/>
-                </w:rPr>
-                <w:t xml:space="preserve">=true, then ‘Garage’; else report </w:t>
-              </w:r>
-              <w:proofErr w:type="spellStart"/>
-              <w:r>
-                <w:rPr>
-                  <w:rFonts w:eastAsia="Times New Roman" w:cstheme="minorHAnsi"/>
-                  <w:sz w:val="20"/>
-                  <w:szCs w:val="20"/>
-                </w:rPr>
-                <w:t>TankZone</w:t>
-              </w:r>
-              <w:proofErr w:type="spellEnd"/>
-              <w:r>
-                <w:rPr>
-                  <w:rFonts w:eastAsia="Times New Roman" w:cstheme="minorHAnsi"/>
-                  <w:sz w:val="20"/>
-                  <w:szCs w:val="20"/>
-                </w:rPr>
-                <w:t>;</w:t>
+                <w:t>&lt;&lt; If CF1R-PRF-01, then, if TankOutside=true, then report ‘Outside’; if TankCond=true then ‘Conditioned’; if TankGarage=true, then ‘Garage’; else report TankZone;</w:t>
               </w:r>
             </w:ins>
           </w:p>
@@ -7820,7 +7695,7 @@
                 <w:szCs w:val="20"/>
               </w:rPr>
             </w:pPr>
-            <w:ins w:id="77" w:author="Hudler, Rob@Energy" w:date="2019-01-02T13:22:00Z">
+            <w:ins w:id="76" w:author="Hudler, Rob@Energy" w:date="2019-01-02T13:22:00Z">
               <w:r>
                 <w:rPr>
                   <w:rFonts w:eastAsia="Times New Roman" w:cstheme="minorHAnsi"/>
@@ -7830,7 +7705,7 @@
                 <w:t>reference CF1R&gt;&gt;</w:t>
               </w:r>
             </w:ins>
-            <w:del w:id="78" w:author="Hudler, Rob@Energy" w:date="2019-01-02T13:22:00Z">
+            <w:del w:id="77" w:author="Hudler, Rob@Energy" w:date="2019-01-02T13:22:00Z">
               <w:r>
                 <w:rPr>
                   <w:rFonts w:cstheme="minorHAnsi"/>
@@ -7940,7 +7815,7 @@
             <w:pPr>
               <w:jc w:val="center"/>
               <w:rPr>
-                <w:ins w:id="79" w:author="Shewmaker, Michael@Energy" w:date="2018-12-18T10:27:00Z"/>
+                <w:ins w:id="78" w:author="Shewmaker, Michael@Energy" w:date="2018-12-18T10:27:00Z"/>
                 <w:rFonts w:cstheme="minorHAnsi"/>
                 <w:sz w:val="20"/>
                 <w:szCs w:val="20"/>
@@ -7954,7 +7829,7 @@
               </w:rPr>
               <w:t>&lt;&lt;</w:t>
             </w:r>
-            <w:ins w:id="80" w:author="Shewmaker, Michael@Energy" w:date="2018-12-18T10:27:00Z">
+            <w:ins w:id="79" w:author="Shewmaker, Michael@Energy" w:date="2018-12-18T10:27:00Z">
               <w:r>
                 <w:rPr>
                   <w:rFonts w:cstheme="minorHAnsi"/>
@@ -8074,7 +7949,7 @@
                 <w:szCs w:val="20"/>
               </w:rPr>
             </w:pPr>
-            <w:del w:id="81" w:author="Shewmaker, Michael@Energy" w:date="2018-12-18T10:28:00Z">
+            <w:del w:id="80" w:author="Shewmaker, Michael@Energy" w:date="2018-12-18T10:28:00Z">
               <w:r>
                 <w:rPr>
                   <w:rFonts w:eastAsia="Times New Roman" w:cstheme="minorHAnsi"/>
@@ -8419,13 +8294,13 @@
               </w:tabs>
               <w:jc w:val="center"/>
               <w:rPr>
-                <w:del w:id="82" w:author="Shewmaker, Michael@Energy" w:date="2018-12-18T10:28:00Z"/>
-                <w:rFonts w:eastAsia="Times New Roman" w:cstheme="minorHAnsi"/>
-                <w:sz w:val="20"/>
-                <w:szCs w:val="20"/>
-              </w:rPr>
-            </w:pPr>
-            <w:del w:id="83" w:author="Shewmaker, Michael@Energy" w:date="2018-12-18T10:28:00Z">
+                <w:del w:id="81" w:author="Shewmaker, Michael@Energy" w:date="2018-12-18T10:28:00Z"/>
+                <w:rFonts w:eastAsia="Times New Roman" w:cstheme="minorHAnsi"/>
+                <w:sz w:val="20"/>
+                <w:szCs w:val="20"/>
+              </w:rPr>
+            </w:pPr>
+            <w:del w:id="82" w:author="Shewmaker, Michael@Energy" w:date="2018-12-18T10:28:00Z">
               <w:r>
                 <w:rPr>
                   <w:rFonts w:eastAsia="Times New Roman" w:cstheme="minorHAnsi"/>
@@ -8435,7 +8310,7 @@
                 <w:delText xml:space="preserve">Number </w:delText>
               </w:r>
             </w:del>
-            <w:ins w:id="84" w:author="Shewmaker, Michael@Energy" w:date="2018-12-18T10:28:00Z">
+            <w:ins w:id="83" w:author="Shewmaker, Michael@Energy" w:date="2018-12-18T10:28:00Z">
               <w:r>
                 <w:rPr>
                   <w:rFonts w:eastAsia="Times New Roman" w:cstheme="minorHAnsi"/>
@@ -8461,7 +8336,7 @@
               </w:rPr>
               <w:t>of Water Heaters</w:t>
             </w:r>
-            <w:ins w:id="85" w:author="Shewmaker, Michael@Energy" w:date="2018-12-18T10:28:00Z">
+            <w:ins w:id="84" w:author="Shewmaker, Michael@Energy" w:date="2018-12-18T10:28:00Z">
               <w:r>
                 <w:rPr>
                   <w:rFonts w:eastAsia="Times New Roman" w:cstheme="minorHAnsi"/>
@@ -8581,7 +8456,7 @@
               </w:rPr>
               <w:t xml:space="preserve">&lt;&lt;reference values from </w:t>
             </w:r>
-            <w:del w:id="86" w:author="Shewmaker, Michael@Energy" w:date="2018-12-18T10:31:00Z">
+            <w:del w:id="85" w:author="Shewmaker, Michael@Energy" w:date="2018-12-18T10:31:00Z">
               <w:r>
                 <w:rPr>
                   <w:rFonts w:cstheme="minorHAnsi"/>
@@ -8599,7 +8474,7 @@
                 <w:delText>-PRF-01</w:delText>
               </w:r>
             </w:del>
-            <w:ins w:id="87" w:author="Shewmaker, Michael@Energy" w:date="2018-12-18T10:31:00Z">
+            <w:ins w:id="86" w:author="Shewmaker, Michael@Energy" w:date="2018-12-18T10:31:00Z">
               <w:r>
                 <w:rPr>
                   <w:rFonts w:cstheme="minorHAnsi"/>
@@ -8727,7 +8602,35 @@
                 <w:sz w:val="20"/>
                 <w:szCs w:val="20"/>
               </w:rPr>
-              <w:t xml:space="preserve"> (A03) reference values from CF1R&gt;&gt;</w:t>
+              <w:t xml:space="preserve"> (</w:t>
+            </w:r>
+            <w:ins w:id="87" w:author="Smith, Alexis@Energy" w:date="2019-01-22T10:07:00Z">
+              <w:r>
+                <w:rPr>
+                  <w:rFonts w:cstheme="minorHAnsi"/>
+                  <w:sz w:val="20"/>
+                  <w:szCs w:val="20"/>
+                </w:rPr>
+                <w:t>B</w:t>
+              </w:r>
+            </w:ins>
+            <w:del w:id="88" w:author="Smith, Alexis@Energy" w:date="2019-01-22T10:07:00Z">
+              <w:r>
+                <w:rPr>
+                  <w:rFonts w:cstheme="minorHAnsi"/>
+                  <w:sz w:val="20"/>
+                  <w:szCs w:val="20"/>
+                </w:rPr>
+                <w:delText>A</w:delText>
+              </w:r>
+            </w:del>
+            <w:r>
+              <w:rPr>
+                <w:rFonts w:cstheme="minorHAnsi"/>
+                <w:sz w:val="20"/>
+                <w:szCs w:val="20"/>
+              </w:rPr>
+              <w:t>03) reference values from CF1R&gt;&gt;</w:t>
             </w:r>
           </w:p>
         </w:tc>
@@ -8744,17 +8647,47 @@
                 <w:szCs w:val="20"/>
               </w:rPr>
             </w:pPr>
-            <w:ins w:id="88" w:author="Hudler, Rob@Energy" w:date="2019-01-02T13:22:00Z">
+            <w:ins w:id="89" w:author="Hudler, Rob@Energy" w:date="2019-01-02T13:22:00Z">
               <w:r>
                 <w:rPr>
                   <w:rFonts w:eastAsia="Times New Roman" w:cstheme="minorHAnsi"/>
                   <w:sz w:val="20"/>
                   <w:szCs w:val="20"/>
                 </w:rPr>
-                <w:t>&lt;&lt;User input value; check value must be = value in A04 to comply, else flag non-compliant values and do not allow the doc to be registered.&gt;&gt;</w:t>
+                <w:t xml:space="preserve">&lt;&lt;User input value; check value must be = value in </w:t>
               </w:r>
             </w:ins>
-            <w:del w:id="89" w:author="Hudler, Rob@Energy" w:date="2019-01-02T13:22:00Z">
+            <w:ins w:id="90" w:author="Smith, Alexis@Energy" w:date="2019-01-22T10:08:00Z">
+              <w:r>
+                <w:rPr>
+                  <w:rFonts w:eastAsia="Times New Roman" w:cstheme="minorHAnsi"/>
+                  <w:sz w:val="20"/>
+                  <w:szCs w:val="20"/>
+                </w:rPr>
+                <w:t>B</w:t>
+              </w:r>
+            </w:ins>
+            <w:ins w:id="91" w:author="Hudler, Rob@Energy" w:date="2019-01-02T13:22:00Z">
+              <w:del w:id="92" w:author="Smith, Alexis@Energy" w:date="2019-01-22T10:08:00Z">
+                <w:r>
+                  <w:rPr>
+                    <w:rFonts w:eastAsia="Times New Roman" w:cstheme="minorHAnsi"/>
+                    <w:sz w:val="20"/>
+                    <w:szCs w:val="20"/>
+                  </w:rPr>
+                  <w:delText>A</w:delText>
+                </w:r>
+              </w:del>
+              <w:r>
+                <w:rPr>
+                  <w:rFonts w:eastAsia="Times New Roman" w:cstheme="minorHAnsi"/>
+                  <w:sz w:val="20"/>
+                  <w:szCs w:val="20"/>
+                </w:rPr>
+                <w:t>04 to comply, else flag non-compliant values and do not allow the doc to be registered.&gt;&gt;</w:t>
+              </w:r>
+            </w:ins>
+            <w:del w:id="93" w:author="Hudler, Rob@Energy" w:date="2019-01-02T13:22:00Z">
               <w:r>
                 <w:rPr>
                   <w:rFonts w:cstheme="minorHAnsi"/>
@@ -8781,7 +8714,7 @@
               </w:rPr>
               <w:t xml:space="preserve"> </w:t>
             </w:r>
-            <w:del w:id="90" w:author="Hudler, Rob@Energy" w:date="2019-01-02T13:23:00Z">
+            <w:del w:id="94" w:author="Hudler, Rob@Energy" w:date="2019-01-02T13:23:00Z">
               <w:r>
                 <w:rPr>
                   <w:rFonts w:cstheme="minorHAnsi"/>
@@ -8801,7 +8734,8 @@
             <w:pPr>
               <w:jc w:val="center"/>
               <w:rPr>
-                <w:rFonts w:cstheme="minorHAnsi"/>
+                <w:ins w:id="95" w:author="Smith, Alexis@Energy" w:date="2019-01-22T10:09:00Z"/>
+                <w:rFonts w:eastAsia="Times New Roman" w:cs="Times New Roman"/>
                 <w:sz w:val="20"/>
                 <w:szCs w:val="20"/>
               </w:rPr>
@@ -8839,6 +8773,26 @@
               </w:rPr>
               <w:t>Reference Value from CF1R-PRF-01</w:t>
             </w:r>
+            <w:ins w:id="96" w:author="Smith, Alexis@Energy" w:date="2019-01-22T10:09:00Z">
+              <w:r>
+                <w:rPr>
+                  <w:rFonts w:eastAsia="Times New Roman" w:cs="Times New Roman"/>
+                  <w:sz w:val="20"/>
+                  <w:szCs w:val="20"/>
+                </w:rPr>
+                <w:t xml:space="preserve"> (B03);</w:t>
+              </w:r>
+            </w:ins>
+          </w:p>
+          <w:p>
+            <w:pPr>
+              <w:jc w:val="center"/>
+              <w:rPr>
+                <w:rFonts w:cstheme="minorHAnsi"/>
+                <w:sz w:val="20"/>
+                <w:szCs w:val="20"/>
+              </w:rPr>
+            </w:pPr>
             <w:r>
               <w:rPr>
                 <w:rFonts w:eastAsia="Times New Roman" w:cs="Times New Roman"/>
@@ -9444,7 +9398,7 @@
               </w:rPr>
               <w:t xml:space="preserve">&lt;&lt;reference values from </w:t>
             </w:r>
-            <w:del w:id="91" w:author="Shewmaker, Michael@Energy" w:date="2018-12-18T10:32:00Z">
+            <w:del w:id="97" w:author="Shewmaker, Michael@Energy" w:date="2018-12-18T10:32:00Z">
               <w:r>
                 <w:rPr>
                   <w:rFonts w:cstheme="minorHAnsi"/>
@@ -9454,7 +9408,7 @@
                 <w:delText>CF1R</w:delText>
               </w:r>
             </w:del>
-            <w:ins w:id="92" w:author="Shewmaker, Michael@Energy" w:date="2018-12-18T10:32:00Z">
+            <w:ins w:id="98" w:author="Shewmaker, Michael@Energy" w:date="2018-12-18T10:32:00Z">
               <w:r>
                 <w:rPr>
                   <w:rFonts w:cstheme="minorHAnsi"/>
@@ -9513,7 +9467,7 @@
               </w:rPr>
               <w:t>&lt;&lt;reference values from CF1R</w:t>
             </w:r>
-            <w:ins w:id="93" w:author="Tam, Danny@Energy" w:date="2018-12-10T15:15:00Z">
+            <w:ins w:id="99" w:author="Tam, Danny@Energy" w:date="2018-12-10T15:15:00Z">
               <w:r>
                 <w:rPr>
                   <w:rFonts w:eastAsia="Times New Roman" w:cstheme="minorHAnsi"/>
@@ -9597,7 +9551,7 @@
               <w:contextualSpacing/>
               <w:jc w:val="center"/>
               <w:rPr>
-                <w:del w:id="94" w:author="Tam, Danny@Energy" w:date="2018-12-10T15:16:00Z"/>
+                <w:del w:id="100" w:author="Tam, Danny@Energy" w:date="2018-12-10T15:16:00Z"/>
                 <w:rFonts w:eastAsia="Times New Roman" w:cstheme="minorHAnsi"/>
                 <w:sz w:val="20"/>
                 <w:szCs w:val="20"/>
@@ -9769,39 +9723,21 @@
               <w:contextualSpacing/>
               <w:jc w:val="center"/>
               <w:rPr>
-                <w:del w:id="95" w:author="Smith, Alexis@Energy" w:date="2019-01-10T10:45:00Z"/>
-                <w:rFonts w:eastAsia="Times New Roman" w:cstheme="minorHAnsi"/>
-                <w:sz w:val="20"/>
-                <w:szCs w:val="20"/>
-              </w:rPr>
-            </w:pPr>
-            <w:r>
-              <w:rPr>
-                <w:rFonts w:eastAsia="Times New Roman" w:cstheme="minorHAnsi"/>
-                <w:sz w:val="20"/>
-                <w:szCs w:val="20"/>
-              </w:rPr>
-              <w:t xml:space="preserve">*Multi-family: No loops or </w:t>
-            </w:r>
-            <w:proofErr w:type="spellStart"/>
-            <w:r>
-              <w:rPr>
-                <w:rFonts w:eastAsia="Times New Roman" w:cstheme="minorHAnsi"/>
-                <w:sz w:val="20"/>
-                <w:szCs w:val="20"/>
-              </w:rPr>
-              <w:t>recirc</w:t>
-            </w:r>
-            <w:proofErr w:type="spellEnd"/>
-            <w:r>
-              <w:rPr>
-                <w:rFonts w:eastAsia="Times New Roman" w:cstheme="minorHAnsi"/>
-                <w:sz w:val="20"/>
-                <w:szCs w:val="20"/>
-              </w:rPr>
-              <w:t xml:space="preserve"> pump</w:t>
-            </w:r>
-            <w:ins w:id="96" w:author="Smith, Alexis@Energy" w:date="2019-01-10T10:45:00Z">
+                <w:del w:id="101" w:author="Smith, Alexis@Energy" w:date="2019-01-10T10:45:00Z"/>
+                <w:rFonts w:eastAsia="Times New Roman" w:cstheme="minorHAnsi"/>
+                <w:sz w:val="20"/>
+                <w:szCs w:val="20"/>
+              </w:rPr>
+            </w:pPr>
+            <w:r>
+              <w:rPr>
+                <w:rFonts w:eastAsia="Times New Roman" w:cstheme="minorHAnsi"/>
+                <w:sz w:val="20"/>
+                <w:szCs w:val="20"/>
+              </w:rPr>
+              <w:t>*Multi-family: No loops or recirc pump</w:t>
+            </w:r>
+            <w:ins w:id="102" w:author="Smith, Alexis@Energy" w:date="2019-01-10T10:45:00Z">
               <w:r>
                 <w:rPr>
                   <w:rFonts w:eastAsia="Times New Roman" w:cstheme="minorHAnsi"/>
@@ -9943,7 +9879,7 @@
               <w:spacing w:after="0" w:line="240" w:lineRule="auto"/>
               <w:contextualSpacing/>
               <w:rPr>
-                <w:ins w:id="97" w:author="Tam, Danny@Energy" w:date="2018-12-10T15:16:00Z"/>
+                <w:ins w:id="103" w:author="Tam, Danny@Energy" w:date="2018-12-10T15:16:00Z"/>
                 <w:rFonts w:eastAsia="Times New Roman" w:cstheme="minorHAnsi"/>
                 <w:sz w:val="20"/>
                 <w:szCs w:val="20"/>
@@ -9977,7 +9913,7 @@
                 <w:szCs w:val="20"/>
               </w:rPr>
             </w:pPr>
-            <w:ins w:id="98" w:author="Tam, Danny@Energy" w:date="2018-12-10T15:16:00Z">
+            <w:ins w:id="104" w:author="Tam, Danny@Energy" w:date="2018-12-10T15:16:00Z">
               <w:r>
                 <w:rPr>
                   <w:rFonts w:eastAsia="Times New Roman" w:cstheme="minorHAnsi"/>
@@ -9987,7 +9923,7 @@
                 <w:t>*HERS-Verified Pipe Insulation</w:t>
               </w:r>
             </w:ins>
-            <w:ins w:id="99" w:author="Smith, Alexis@Energy" w:date="2019-01-10T10:11:00Z">
+            <w:ins w:id="105" w:author="Smith, Alexis@Energy" w:date="2019-01-10T10:11:00Z">
               <w:r>
                 <w:rPr>
                   <w:rFonts w:eastAsia="Times New Roman" w:cstheme="minorHAnsi"/>
@@ -10652,7 +10588,7 @@
               </w:rPr>
               <w:t xml:space="preserve">&lt;&lt;reference values from </w:t>
             </w:r>
-            <w:del w:id="100" w:author="Shewmaker, Michael@Energy" w:date="2018-12-18T10:32:00Z">
+            <w:del w:id="106" w:author="Shewmaker, Michael@Energy" w:date="2018-12-18T10:32:00Z">
               <w:r>
                 <w:rPr>
                   <w:rFonts w:cstheme="minorHAnsi"/>
@@ -10662,7 +10598,7 @@
                 <w:delText>CF1R</w:delText>
               </w:r>
             </w:del>
-            <w:ins w:id="101" w:author="Shewmaker, Michael@Energy" w:date="2018-12-18T10:32:00Z">
+            <w:ins w:id="107" w:author="Shewmaker, Michael@Energy" w:date="2018-12-18T10:32:00Z">
               <w:r>
                 <w:rPr>
                   <w:rFonts w:cstheme="minorHAnsi"/>
@@ -10708,7 +10644,7 @@
               <w:contextualSpacing/>
               <w:jc w:val="center"/>
               <w:rPr>
-                <w:del w:id="102" w:author="Tam, Danny@Energy" w:date="2018-12-10T15:16:00Z"/>
+                <w:del w:id="108" w:author="Tam, Danny@Energy" w:date="2018-12-10T15:16:00Z"/>
                 <w:rFonts w:eastAsia="Times New Roman" w:cstheme="minorHAnsi"/>
                 <w:sz w:val="20"/>
                 <w:szCs w:val="20"/>
@@ -10722,7 +10658,7 @@
               </w:rPr>
               <w:t xml:space="preserve">&lt;&lt; </w:t>
             </w:r>
-            <w:del w:id="103" w:author="Tam, Danny@Energy" w:date="2018-12-10T15:16:00Z">
+            <w:del w:id="109" w:author="Tam, Danny@Energy" w:date="2018-12-10T15:16:00Z">
               <w:r>
                 <w:rPr>
                   <w:rFonts w:eastAsia="Times New Roman" w:cstheme="minorHAnsi"/>
@@ -10748,7 +10684,7 @@
               <w:contextualSpacing/>
               <w:jc w:val="center"/>
               <w:rPr>
-                <w:del w:id="104" w:author="Tam, Danny@Energy" w:date="2018-12-10T15:16:00Z"/>
+                <w:del w:id="110" w:author="Tam, Danny@Energy" w:date="2018-12-10T15:16:00Z"/>
                 <w:rFonts w:eastAsia="Times New Roman" w:cstheme="minorHAnsi"/>
                 <w:sz w:val="20"/>
                 <w:szCs w:val="20"/>
@@ -10770,13 +10706,13 @@
               <w:contextualSpacing/>
               <w:jc w:val="center"/>
               <w:rPr>
-                <w:del w:id="105" w:author="Tam, Danny@Energy" w:date="2018-12-10T15:16:00Z"/>
-                <w:rFonts w:eastAsia="Times New Roman" w:cstheme="minorHAnsi"/>
-                <w:sz w:val="20"/>
-                <w:szCs w:val="20"/>
-              </w:rPr>
-            </w:pPr>
-            <w:del w:id="106" w:author="Tam, Danny@Energy" w:date="2018-12-10T15:16:00Z">
+                <w:del w:id="111" w:author="Tam, Danny@Energy" w:date="2018-12-10T15:16:00Z"/>
+                <w:rFonts w:eastAsia="Times New Roman" w:cstheme="minorHAnsi"/>
+                <w:sz w:val="20"/>
+                <w:szCs w:val="20"/>
+              </w:rPr>
+            </w:pPr>
+            <w:del w:id="112" w:author="Tam, Danny@Energy" w:date="2018-12-10T15:16:00Z">
               <w:r>
                 <w:rPr>
                   <w:rFonts w:eastAsia="Times New Roman" w:cstheme="minorHAnsi"/>
@@ -10802,7 +10738,7 @@
               <w:contextualSpacing/>
               <w:jc w:val="center"/>
               <w:rPr>
-                <w:del w:id="107" w:author="Tam, Danny@Energy" w:date="2018-12-10T15:16:00Z"/>
+                <w:del w:id="113" w:author="Tam, Danny@Energy" w:date="2018-12-10T15:16:00Z"/>
                 <w:rFonts w:eastAsia="Times New Roman" w:cstheme="minorHAnsi"/>
                 <w:sz w:val="20"/>
                 <w:szCs w:val="20"/>
@@ -10824,13 +10760,13 @@
               <w:contextualSpacing/>
               <w:jc w:val="center"/>
               <w:rPr>
-                <w:del w:id="108" w:author="Tam, Danny@Energy" w:date="2018-12-10T15:16:00Z"/>
-                <w:rFonts w:eastAsia="Times New Roman" w:cstheme="minorHAnsi"/>
-                <w:sz w:val="20"/>
-                <w:szCs w:val="20"/>
-              </w:rPr>
-            </w:pPr>
-            <w:del w:id="109" w:author="Tam, Danny@Energy" w:date="2018-12-10T15:16:00Z">
+                <w:del w:id="114" w:author="Tam, Danny@Energy" w:date="2018-12-10T15:16:00Z"/>
+                <w:rFonts w:eastAsia="Times New Roman" w:cstheme="minorHAnsi"/>
+                <w:sz w:val="20"/>
+                <w:szCs w:val="20"/>
+              </w:rPr>
+            </w:pPr>
+            <w:del w:id="115" w:author="Tam, Danny@Energy" w:date="2018-12-10T15:16:00Z">
               <w:r>
                 <w:rPr>
                   <w:rFonts w:eastAsia="Times New Roman" w:cstheme="minorHAnsi"/>
@@ -10856,7 +10792,7 @@
               <w:contextualSpacing/>
               <w:jc w:val="center"/>
               <w:rPr>
-                <w:del w:id="110" w:author="Tam, Danny@Energy" w:date="2018-12-10T15:16:00Z"/>
+                <w:del w:id="116" w:author="Tam, Danny@Energy" w:date="2018-12-10T15:16:00Z"/>
                 <w:rFonts w:eastAsia="Times New Roman" w:cstheme="minorHAnsi"/>
                 <w:sz w:val="20"/>
                 <w:szCs w:val="20"/>
@@ -10878,13 +10814,13 @@
               <w:contextualSpacing/>
               <w:jc w:val="center"/>
               <w:rPr>
-                <w:del w:id="111" w:author="Tam, Danny@Energy" w:date="2018-12-10T15:16:00Z"/>
-                <w:rFonts w:eastAsia="Times New Roman" w:cstheme="minorHAnsi"/>
-                <w:sz w:val="20"/>
-                <w:szCs w:val="20"/>
-              </w:rPr>
-            </w:pPr>
-            <w:del w:id="112" w:author="Tam, Danny@Energy" w:date="2018-12-10T15:16:00Z">
+                <w:del w:id="117" w:author="Tam, Danny@Energy" w:date="2018-12-10T15:16:00Z"/>
+                <w:rFonts w:eastAsia="Times New Roman" w:cstheme="minorHAnsi"/>
+                <w:sz w:val="20"/>
+                <w:szCs w:val="20"/>
+              </w:rPr>
+            </w:pPr>
+            <w:del w:id="118" w:author="Tam, Danny@Energy" w:date="2018-12-10T15:16:00Z">
               <w:r>
                 <w:rPr>
                   <w:rFonts w:eastAsia="Times New Roman" w:cstheme="minorHAnsi"/>
@@ -10910,7 +10846,7 @@
               <w:contextualSpacing/>
               <w:jc w:val="center"/>
               <w:rPr>
-                <w:del w:id="113" w:author="Tam, Danny@Energy" w:date="2018-12-10T15:16:00Z"/>
+                <w:del w:id="119" w:author="Tam, Danny@Energy" w:date="2018-12-10T15:16:00Z"/>
                 <w:rFonts w:eastAsia="Times New Roman" w:cstheme="minorHAnsi"/>
                 <w:sz w:val="20"/>
                 <w:szCs w:val="20"/>
@@ -10932,13 +10868,13 @@
               <w:contextualSpacing/>
               <w:jc w:val="center"/>
               <w:rPr>
-                <w:del w:id="114" w:author="Tam, Danny@Energy" w:date="2018-12-10T15:16:00Z"/>
-                <w:rFonts w:eastAsia="Times New Roman" w:cstheme="minorHAnsi"/>
-                <w:sz w:val="20"/>
-                <w:szCs w:val="20"/>
-              </w:rPr>
-            </w:pPr>
-            <w:del w:id="115" w:author="Tam, Danny@Energy" w:date="2018-12-10T15:16:00Z">
+                <w:del w:id="120" w:author="Tam, Danny@Energy" w:date="2018-12-10T15:16:00Z"/>
+                <w:rFonts w:eastAsia="Times New Roman" w:cstheme="minorHAnsi"/>
+                <w:sz w:val="20"/>
+                <w:szCs w:val="20"/>
+              </w:rPr>
+            </w:pPr>
+            <w:del w:id="121" w:author="Tam, Danny@Energy" w:date="2018-12-10T15:16:00Z">
               <w:r>
                 <w:rPr>
                   <w:rFonts w:eastAsia="Times New Roman" w:cstheme="minorHAnsi"/>
@@ -10964,7 +10900,7 @@
               <w:contextualSpacing/>
               <w:jc w:val="center"/>
               <w:rPr>
-                <w:del w:id="116" w:author="Tam, Danny@Energy" w:date="2018-12-10T15:16:00Z"/>
+                <w:del w:id="122" w:author="Tam, Danny@Energy" w:date="2018-12-10T15:16:00Z"/>
                 <w:rFonts w:eastAsia="Times New Roman" w:cstheme="minorHAnsi"/>
                 <w:sz w:val="20"/>
                 <w:szCs w:val="20"/>
@@ -10991,7 +10927,7 @@
                 <w:szCs w:val="20"/>
               </w:rPr>
             </w:pPr>
-            <w:del w:id="117" w:author="Tam, Danny@Energy" w:date="2018-12-10T15:16:00Z">
+            <w:del w:id="123" w:author="Tam, Danny@Energy" w:date="2018-12-10T15:16:00Z">
               <w:r>
                 <w:rPr>
                   <w:rFonts w:eastAsia="Times New Roman" w:cstheme="minorHAnsi"/>
@@ -11001,8 +10937,8 @@
                 <w:delText>*Multi-family: No loops or recirc pump</w:delText>
               </w:r>
             </w:del>
-            <w:ins w:id="118" w:author="Tam, Danny@Energy" w:date="2018-12-10T15:16:00Z">
-              <w:del w:id="119" w:author="Smith, Alexis@Energy" w:date="2019-01-10T10:11:00Z">
+            <w:ins w:id="124" w:author="Tam, Danny@Energy" w:date="2018-12-10T15:16:00Z">
+              <w:del w:id="125" w:author="Smith, Alexis@Energy" w:date="2019-01-10T10:11:00Z">
                 <w:r>
                   <w:rPr>
                     <w:rFonts w:eastAsia="Times New Roman" w:cstheme="minorHAnsi"/>
@@ -11013,7 +10949,7 @@
                 </w:r>
               </w:del>
             </w:ins>
-            <w:ins w:id="120" w:author="Smith, Alexis@Energy" w:date="2019-01-10T10:11:00Z">
+            <w:ins w:id="126" w:author="Smith, Alexis@Energy" w:date="2019-01-10T10:11:00Z">
               <w:r>
                 <w:rPr>
                   <w:rFonts w:eastAsia="Times New Roman" w:cstheme="minorHAnsi"/>
@@ -11023,7 +10959,7 @@
                 <w:t xml:space="preserve">Reference value from </w:t>
               </w:r>
             </w:ins>
-            <w:ins w:id="121" w:author="Tam, Danny@Energy" w:date="2018-12-10T15:16:00Z">
+            <w:ins w:id="127" w:author="Tam, Danny@Energy" w:date="2018-12-10T15:16:00Z">
               <w:r>
                 <w:rPr>
                   <w:rFonts w:eastAsia="Times New Roman" w:cstheme="minorHAnsi"/>
@@ -11082,7 +11018,7 @@
               <w:contextualSpacing/>
               <w:jc w:val="center"/>
               <w:rPr>
-                <w:del w:id="122" w:author="Tam, Danny@Energy" w:date="2018-12-10T15:16:00Z"/>
+                <w:del w:id="128" w:author="Tam, Danny@Energy" w:date="2018-12-10T15:16:00Z"/>
                 <w:rFonts w:eastAsia="Times New Roman" w:cstheme="minorHAnsi"/>
                 <w:sz w:val="20"/>
                 <w:szCs w:val="20"/>
@@ -11096,7 +11032,7 @@
               </w:rPr>
               <w:t xml:space="preserve">&lt;&lt; </w:t>
             </w:r>
-            <w:del w:id="123" w:author="Tam, Danny@Energy" w:date="2018-12-10T15:16:00Z">
+            <w:del w:id="129" w:author="Tam, Danny@Energy" w:date="2018-12-10T15:16:00Z">
               <w:r>
                 <w:rPr>
                   <w:rFonts w:eastAsia="Times New Roman" w:cstheme="minorHAnsi"/>
@@ -11122,7 +11058,7 @@
               <w:contextualSpacing/>
               <w:jc w:val="center"/>
               <w:rPr>
-                <w:del w:id="124" w:author="Tam, Danny@Energy" w:date="2018-12-10T15:16:00Z"/>
+                <w:del w:id="130" w:author="Tam, Danny@Energy" w:date="2018-12-10T15:16:00Z"/>
                 <w:rFonts w:eastAsia="Times New Roman" w:cstheme="minorHAnsi"/>
                 <w:sz w:val="20"/>
                 <w:szCs w:val="20"/>
@@ -11144,13 +11080,13 @@
               <w:contextualSpacing/>
               <w:jc w:val="center"/>
               <w:rPr>
-                <w:del w:id="125" w:author="Tam, Danny@Energy" w:date="2018-12-10T15:16:00Z"/>
-                <w:rFonts w:eastAsia="Times New Roman" w:cstheme="minorHAnsi"/>
-                <w:sz w:val="20"/>
-                <w:szCs w:val="20"/>
-              </w:rPr>
-            </w:pPr>
-            <w:del w:id="126" w:author="Tam, Danny@Energy" w:date="2018-12-10T15:16:00Z">
+                <w:del w:id="131" w:author="Tam, Danny@Energy" w:date="2018-12-10T15:16:00Z"/>
+                <w:rFonts w:eastAsia="Times New Roman" w:cstheme="minorHAnsi"/>
+                <w:sz w:val="20"/>
+                <w:szCs w:val="20"/>
+              </w:rPr>
+            </w:pPr>
+            <w:del w:id="132" w:author="Tam, Danny@Energy" w:date="2018-12-10T15:16:00Z">
               <w:r>
                 <w:rPr>
                   <w:rFonts w:eastAsia="Times New Roman" w:cstheme="minorHAnsi"/>
@@ -11176,7 +11112,7 @@
               <w:contextualSpacing/>
               <w:jc w:val="center"/>
               <w:rPr>
-                <w:del w:id="127" w:author="Tam, Danny@Energy" w:date="2018-12-10T15:16:00Z"/>
+                <w:del w:id="133" w:author="Tam, Danny@Energy" w:date="2018-12-10T15:16:00Z"/>
                 <w:rFonts w:eastAsia="Times New Roman" w:cstheme="minorHAnsi"/>
                 <w:sz w:val="20"/>
                 <w:szCs w:val="20"/>
@@ -11198,13 +11134,13 @@
               <w:contextualSpacing/>
               <w:jc w:val="center"/>
               <w:rPr>
-                <w:del w:id="128" w:author="Tam, Danny@Energy" w:date="2018-12-10T15:16:00Z"/>
-                <w:rFonts w:eastAsia="Times New Roman" w:cstheme="minorHAnsi"/>
-                <w:sz w:val="20"/>
-                <w:szCs w:val="20"/>
-              </w:rPr>
-            </w:pPr>
-            <w:del w:id="129" w:author="Tam, Danny@Energy" w:date="2018-12-10T15:16:00Z">
+                <w:del w:id="134" w:author="Tam, Danny@Energy" w:date="2018-12-10T15:16:00Z"/>
+                <w:rFonts w:eastAsia="Times New Roman" w:cstheme="minorHAnsi"/>
+                <w:sz w:val="20"/>
+                <w:szCs w:val="20"/>
+              </w:rPr>
+            </w:pPr>
+            <w:del w:id="135" w:author="Tam, Danny@Energy" w:date="2018-12-10T15:16:00Z">
               <w:r>
                 <w:rPr>
                   <w:rFonts w:eastAsia="Times New Roman" w:cstheme="minorHAnsi"/>
@@ -11230,7 +11166,7 @@
               <w:contextualSpacing/>
               <w:jc w:val="center"/>
               <w:rPr>
-                <w:del w:id="130" w:author="Tam, Danny@Energy" w:date="2018-12-10T15:16:00Z"/>
+                <w:del w:id="136" w:author="Tam, Danny@Energy" w:date="2018-12-10T15:16:00Z"/>
                 <w:rFonts w:eastAsia="Times New Roman" w:cstheme="minorHAnsi"/>
                 <w:sz w:val="20"/>
                 <w:szCs w:val="20"/>
@@ -11252,13 +11188,13 @@
               <w:contextualSpacing/>
               <w:jc w:val="center"/>
               <w:rPr>
-                <w:del w:id="131" w:author="Tam, Danny@Energy" w:date="2018-12-10T15:16:00Z"/>
-                <w:rFonts w:eastAsia="Times New Roman" w:cstheme="minorHAnsi"/>
-                <w:sz w:val="20"/>
-                <w:szCs w:val="20"/>
-              </w:rPr>
-            </w:pPr>
-            <w:del w:id="132" w:author="Tam, Danny@Energy" w:date="2018-12-10T15:16:00Z">
+                <w:del w:id="137" w:author="Tam, Danny@Energy" w:date="2018-12-10T15:16:00Z"/>
+                <w:rFonts w:eastAsia="Times New Roman" w:cstheme="minorHAnsi"/>
+                <w:sz w:val="20"/>
+                <w:szCs w:val="20"/>
+              </w:rPr>
+            </w:pPr>
+            <w:del w:id="138" w:author="Tam, Danny@Energy" w:date="2018-12-10T15:16:00Z">
               <w:r>
                 <w:rPr>
                   <w:rFonts w:eastAsia="Times New Roman" w:cstheme="minorHAnsi"/>
@@ -11284,7 +11220,7 @@
               <w:contextualSpacing/>
               <w:jc w:val="center"/>
               <w:rPr>
-                <w:del w:id="133" w:author="Tam, Danny@Energy" w:date="2018-12-10T15:16:00Z"/>
+                <w:del w:id="139" w:author="Tam, Danny@Energy" w:date="2018-12-10T15:16:00Z"/>
                 <w:rFonts w:eastAsia="Times New Roman" w:cstheme="minorHAnsi"/>
                 <w:sz w:val="20"/>
                 <w:szCs w:val="20"/>
@@ -11306,13 +11242,13 @@
               <w:contextualSpacing/>
               <w:jc w:val="center"/>
               <w:rPr>
-                <w:del w:id="134" w:author="Tam, Danny@Energy" w:date="2018-12-10T15:16:00Z"/>
-                <w:rFonts w:eastAsia="Times New Roman" w:cstheme="minorHAnsi"/>
-                <w:sz w:val="20"/>
-                <w:szCs w:val="20"/>
-              </w:rPr>
-            </w:pPr>
-            <w:del w:id="135" w:author="Tam, Danny@Energy" w:date="2018-12-10T15:16:00Z">
+                <w:del w:id="140" w:author="Tam, Danny@Energy" w:date="2018-12-10T15:16:00Z"/>
+                <w:rFonts w:eastAsia="Times New Roman" w:cstheme="minorHAnsi"/>
+                <w:sz w:val="20"/>
+                <w:szCs w:val="20"/>
+              </w:rPr>
+            </w:pPr>
+            <w:del w:id="141" w:author="Tam, Danny@Energy" w:date="2018-12-10T15:16:00Z">
               <w:r>
                 <w:rPr>
                   <w:rFonts w:eastAsia="Times New Roman" w:cstheme="minorHAnsi"/>
@@ -11338,7 +11274,7 @@
               <w:contextualSpacing/>
               <w:jc w:val="center"/>
               <w:rPr>
-                <w:del w:id="136" w:author="Tam, Danny@Energy" w:date="2018-12-10T15:16:00Z"/>
+                <w:del w:id="142" w:author="Tam, Danny@Energy" w:date="2018-12-10T15:16:00Z"/>
                 <w:rFonts w:eastAsia="Times New Roman" w:cstheme="minorHAnsi"/>
                 <w:sz w:val="20"/>
                 <w:szCs w:val="20"/>
@@ -11365,7 +11301,7 @@
                 <w:szCs w:val="20"/>
               </w:rPr>
             </w:pPr>
-            <w:del w:id="137" w:author="Tam, Danny@Energy" w:date="2018-12-10T15:16:00Z">
+            <w:del w:id="143" w:author="Tam, Danny@Energy" w:date="2018-12-10T15:16:00Z">
               <w:r>
                 <w:rPr>
                   <w:rFonts w:eastAsia="Times New Roman" w:cstheme="minorHAnsi"/>
@@ -11375,8 +11311,8 @@
                 <w:delText>*Multi-family: No loops or recirc pump</w:delText>
               </w:r>
             </w:del>
-            <w:ins w:id="138" w:author="Tam, Danny@Energy" w:date="2018-12-10T15:16:00Z">
-              <w:del w:id="139" w:author="Smith, Alexis@Energy" w:date="2019-01-10T10:11:00Z">
+            <w:ins w:id="144" w:author="Tam, Danny@Energy" w:date="2018-12-10T15:16:00Z">
+              <w:del w:id="145" w:author="Smith, Alexis@Energy" w:date="2019-01-10T10:11:00Z">
                 <w:r>
                   <w:rPr>
                     <w:rFonts w:eastAsia="Times New Roman" w:cstheme="minorHAnsi"/>
@@ -11387,7 +11323,7 @@
                 </w:r>
               </w:del>
             </w:ins>
-            <w:ins w:id="140" w:author="Smith, Alexis@Energy" w:date="2019-01-10T10:11:00Z">
+            <w:ins w:id="146" w:author="Smith, Alexis@Energy" w:date="2019-01-10T10:11:00Z">
               <w:r>
                 <w:rPr>
                   <w:rFonts w:eastAsia="Times New Roman" w:cstheme="minorHAnsi"/>
@@ -11397,7 +11333,7 @@
                 <w:t xml:space="preserve">Reference value from </w:t>
               </w:r>
             </w:ins>
-            <w:ins w:id="141" w:author="Tam, Danny@Energy" w:date="2018-12-10T15:16:00Z">
+            <w:ins w:id="147" w:author="Tam, Danny@Energy" w:date="2018-12-10T15:16:00Z">
               <w:r>
                 <w:rPr>
                   <w:rFonts w:eastAsia="Times New Roman" w:cstheme="minorHAnsi"/>
@@ -11689,27 +11625,7 @@
                 <w:sz w:val="20"/>
                 <w:szCs w:val="20"/>
               </w:rPr>
-              <w:t>On systems that have a total capacity greater than 167,000 Btu/</w:t>
-            </w:r>
-            <w:proofErr w:type="spellStart"/>
-            <w:r>
-              <w:rPr>
-                <w:rFonts w:cstheme="minorHAnsi"/>
-                <w:bCs/>
-                <w:sz w:val="20"/>
-                <w:szCs w:val="20"/>
-              </w:rPr>
-              <w:t>hr</w:t>
-            </w:r>
-            <w:proofErr w:type="spellEnd"/>
-            <w:r>
-              <w:rPr>
-                <w:rFonts w:cstheme="minorHAnsi"/>
-                <w:bCs/>
-                <w:sz w:val="20"/>
-                <w:szCs w:val="20"/>
-              </w:rPr>
-              <w:t xml:space="preserve">, outlets that require higher than service water temperatures as listed in the ASHRAE Handbook </w:t>
+              <w:t xml:space="preserve">On systems that have a total capacity greater than 167,000 Btu/hr, outlets that require higher than service water temperatures as listed in the ASHRAE Handbook </w:t>
             </w:r>
             <w:r>
               <w:rPr>
@@ -11861,7 +11777,7 @@
                 <w:szCs w:val="20"/>
               </w:rPr>
             </w:pPr>
-            <w:ins w:id="142" w:author="Tam, Danny@Energy" w:date="2018-12-24T11:49:00Z">
+            <w:ins w:id="148" w:author="Tam, Danny@Energy" w:date="2018-12-24T11:49:00Z">
               <w:r>
                 <w:rPr>
                   <w:rFonts w:eastAsia="Times New Roman" w:cstheme="minorHAnsi"/>
@@ -11944,7 +11860,7 @@
               </w:rPr>
               <w:t>Recirculation loop</w:t>
             </w:r>
-            <w:ins w:id="143" w:author="Shewmaker, Michael@Energy" w:date="2018-12-18T10:28:00Z">
+            <w:ins w:id="149" w:author="Shewmaker, Michael@Energy" w:date="2018-12-18T10:28:00Z">
               <w:r>
                 <w:rPr>
                   <w:rFonts w:cstheme="minorHAnsi"/>
@@ -12092,7 +12008,7 @@
               </w:rPr>
               <w:t xml:space="preserve">A hose bib is installed between the pump and the water heating equipment with an isolation valve between the hose bib and the water heating equipment. </w:t>
             </w:r>
-            <w:ins w:id="144" w:author="Shewmaker, Michael@Energy" w:date="2018-12-18T10:29:00Z">
+            <w:ins w:id="150" w:author="Shewmaker, Michael@Energy" w:date="2018-12-18T10:29:00Z">
               <w:r>
                 <w:rPr>
                   <w:rFonts w:eastAsia="Times New Roman" w:cstheme="minorHAnsi"/>
@@ -12139,16 +12055,17 @@
               </w:rPr>
               <w:t xml:space="preserve">Isolation valves shall be installed on both sides of the pump, of which the </w:t>
             </w:r>
-            <w:del w:id="145" w:author="Tam, Danny@Energy" w:date="2018-12-24T11:50:00Z">
+            <w:bookmarkStart w:id="151" w:name="_GoBack"/>
+            <w:del w:id="152" w:author="Tam, Danny@Energy" w:date="2018-12-24T11:50:00Z">
               <w:r>
                 <w:rPr>
                   <w:rFonts w:eastAsia="Times New Roman" w:cstheme="minorHAnsi"/>
                   <w:sz w:val="20"/>
                   <w:szCs w:val="20"/>
-                  <w:highlight w:val="yellow"/>
                 </w:rPr>
                 <w:delText>item C</w:delText>
               </w:r>
+              <w:bookmarkEnd w:id="151"/>
               <w:r>
                 <w:rPr>
                   <w:rFonts w:eastAsia="Times New Roman" w:cstheme="minorHAnsi"/>
@@ -12166,7 +12083,7 @@
               </w:rPr>
               <w:t xml:space="preserve">valve </w:t>
             </w:r>
-            <w:ins w:id="146" w:author="Tam, Danny@Energy" w:date="2018-12-24T11:50:00Z">
+            <w:ins w:id="153" w:author="Tam, Danny@Energy" w:date="2018-12-24T11:50:00Z">
               <w:r>
                 <w:rPr>
                   <w:rFonts w:eastAsia="Times New Roman" w:cstheme="minorHAnsi"/>
@@ -12184,7 +12101,7 @@
               </w:rPr>
               <w:t xml:space="preserve">can be one. </w:t>
             </w:r>
-            <w:ins w:id="147" w:author="Shewmaker, Michael@Energy" w:date="2018-12-18T10:29:00Z">
+            <w:ins w:id="154" w:author="Shewmaker, Michael@Energy" w:date="2018-12-18T10:29:00Z">
               <w:r>
                 <w:rPr>
                   <w:rFonts w:eastAsia="Times New Roman" w:cstheme="minorHAnsi"/>
@@ -12194,7 +12111,7 @@
                 <w:t xml:space="preserve">(Section </w:t>
               </w:r>
             </w:ins>
-            <w:del w:id="148" w:author="Shewmaker, Michael@Energy" w:date="2018-12-18T10:29:00Z">
+            <w:del w:id="155" w:author="Shewmaker, Michael@Energy" w:date="2018-12-18T10:29:00Z">
               <w:r>
                 <w:rPr>
                   <w:rFonts w:eastAsia="Times New Roman" w:cstheme="minorHAnsi"/>
@@ -12228,7 +12145,7 @@
               </w:rPr>
               <w:t>4D</w:t>
             </w:r>
-            <w:ins w:id="149" w:author="Shewmaker, Michael@Energy" w:date="2018-12-18T10:29:00Z">
+            <w:ins w:id="156" w:author="Shewmaker, Michael@Energy" w:date="2018-12-18T10:29:00Z">
               <w:r>
                 <w:rPr>
                   <w:rFonts w:eastAsia="Times New Roman" w:cstheme="minorHAnsi"/>
@@ -12267,7 +12184,7 @@
               </w:rPr>
               <w:t xml:space="preserve">The cold water piping and the recirculation loop piping shall not be connected to the hot water storage tank drain port. </w:t>
             </w:r>
-            <w:ins w:id="150" w:author="Shewmaker, Michael@Energy" w:date="2018-12-18T10:29:00Z">
+            <w:ins w:id="157" w:author="Shewmaker, Michael@Energy" w:date="2018-12-18T10:29:00Z">
               <w:r>
                 <w:rPr>
                   <w:rFonts w:eastAsia="Times New Roman" w:cstheme="minorHAnsi"/>
@@ -12301,7 +12218,7 @@
               </w:rPr>
               <w:t>4E</w:t>
             </w:r>
-            <w:ins w:id="151" w:author="Shewmaker, Michael@Energy" w:date="2018-12-18T10:29:00Z">
+            <w:ins w:id="158" w:author="Shewmaker, Michael@Energy" w:date="2018-12-18T10:29:00Z">
               <w:r>
                 <w:rPr>
                   <w:rFonts w:eastAsia="Times New Roman" w:cstheme="minorHAnsi"/>
@@ -12311,7 +12228,7 @@
                 <w:t>).</w:t>
               </w:r>
             </w:ins>
-            <w:del w:id="152" w:author="Shewmaker, Michael@Energy" w:date="2018-12-18T10:29:00Z">
+            <w:del w:id="159" w:author="Shewmaker, Michael@Energy" w:date="2018-12-18T10:29:00Z">
               <w:r>
                 <w:rPr>
                   <w:rFonts w:eastAsia="Times New Roman" w:cstheme="minorHAnsi"/>
@@ -12336,7 +12253,7 @@
               <w:ind w:left="1066" w:hanging="346"/>
               <w:contextualSpacing/>
               <w:rPr>
-                <w:del w:id="153" w:author="Shewmaker, Michael@Energy" w:date="2018-12-18T10:29:00Z"/>
+                <w:del w:id="160" w:author="Shewmaker, Michael@Energy" w:date="2018-12-18T10:29:00Z"/>
                 <w:rFonts w:eastAsia="Times New Roman" w:cstheme="minorHAnsi"/>
                 <w:bCs/>
                 <w:sz w:val="20"/>
@@ -12351,7 +12268,7 @@
               </w:rPr>
               <w:t xml:space="preserve">A check valve shall be installed on the cold water supply line between the hot water system and the next closest tee on the cold water supply line. </w:t>
             </w:r>
-            <w:ins w:id="154" w:author="Shewmaker, Michael@Energy" w:date="2018-12-18T10:29:00Z">
+            <w:ins w:id="161" w:author="Shewmaker, Michael@Energy" w:date="2018-12-18T10:29:00Z">
               <w:r>
                 <w:rPr>
                   <w:rFonts w:eastAsia="Times New Roman" w:cstheme="minorHAnsi"/>
@@ -12369,7 +12286,7 @@
               </w:rPr>
               <w:t>110.3(c)4F</w:t>
             </w:r>
-            <w:ins w:id="155" w:author="Shewmaker, Michael@Energy" w:date="2018-12-18T10:29:00Z">
+            <w:ins w:id="162" w:author="Shewmaker, Michael@Energy" w:date="2018-12-18T10:29:00Z">
               <w:r>
                 <w:rPr>
                   <w:rFonts w:eastAsia="Times New Roman" w:cstheme="minorHAnsi"/>
@@ -12444,8 +12361,28 @@
                 <w:sz w:val="20"/>
                 <w:szCs w:val="20"/>
               </w:rPr>
-              <w:t>06</w:t>
-            </w:r>
+              <w:t>0</w:t>
+            </w:r>
+            <w:ins w:id="163" w:author="Smith, Alexis@Energy" w:date="2019-01-22T10:58:00Z">
+              <w:r>
+                <w:rPr>
+                  <w:rFonts w:cstheme="minorHAnsi"/>
+                  <w:sz w:val="20"/>
+                  <w:szCs w:val="20"/>
+                </w:rPr>
+                <w:t>5</w:t>
+              </w:r>
+            </w:ins>
+            <w:del w:id="164" w:author="Smith, Alexis@Energy" w:date="2019-01-22T10:58:00Z">
+              <w:r>
+                <w:rPr>
+                  <w:rFonts w:cstheme="minorHAnsi"/>
+                  <w:sz w:val="20"/>
+                  <w:szCs w:val="20"/>
+                </w:rPr>
+                <w:delText>6</w:delText>
+              </w:r>
+            </w:del>
           </w:p>
         </w:tc>
         <w:tc>
@@ -12480,19 +12417,9 @@
                 <w:sz w:val="20"/>
                 <w:szCs w:val="20"/>
               </w:rPr>
-              <w:t xml:space="preserve">Instantaneous water heaters with an input greater than 6.8 </w:t>
-            </w:r>
-            <w:proofErr w:type="spellStart"/>
-            <w:r>
-              <w:rPr>
-                <w:rFonts w:cstheme="minorHAnsi"/>
-                <w:bCs/>
-                <w:sz w:val="20"/>
-                <w:szCs w:val="20"/>
-              </w:rPr>
-              <w:t>kB</w:t>
-            </w:r>
-            <w:del w:id="156" w:author="Shewmaker, Michael@Energy" w:date="2018-12-18T10:29:00Z">
+              <w:t>Instantaneous water heaters with an input greater than 6.8 kB</w:t>
+            </w:r>
+            <w:del w:id="165" w:author="Shewmaker, Michael@Energy" w:date="2018-12-18T10:29:00Z">
               <w:r>
                 <w:rPr>
                   <w:rFonts w:cstheme="minorHAnsi"/>
@@ -12503,7 +12430,7 @@
                 <w:delText>TU</w:delText>
               </w:r>
             </w:del>
-            <w:ins w:id="157" w:author="Shewmaker, Michael@Energy" w:date="2018-12-18T10:29:00Z">
+            <w:ins w:id="166" w:author="Shewmaker, Michael@Energy" w:date="2018-12-18T10:29:00Z">
               <w:r>
                 <w:rPr>
                   <w:rFonts w:cstheme="minorHAnsi"/>
@@ -12514,7 +12441,6 @@
                 <w:t>tu</w:t>
               </w:r>
             </w:ins>
-            <w:proofErr w:type="spellEnd"/>
             <w:r>
               <w:rPr>
                 <w:rFonts w:cstheme="minorHAnsi"/>
@@ -12578,8 +12504,28 @@
                 <w:sz w:val="20"/>
                 <w:szCs w:val="20"/>
               </w:rPr>
-              <w:t>07</w:t>
-            </w:r>
+              <w:t>0</w:t>
+            </w:r>
+            <w:ins w:id="167" w:author="Smith, Alexis@Energy" w:date="2019-01-22T10:58:00Z">
+              <w:r>
+                <w:rPr>
+                  <w:rFonts w:cstheme="minorHAnsi"/>
+                  <w:sz w:val="20"/>
+                  <w:szCs w:val="20"/>
+                </w:rPr>
+                <w:t>6</w:t>
+              </w:r>
+            </w:ins>
+            <w:del w:id="168" w:author="Smith, Alexis@Energy" w:date="2019-01-22T10:58:00Z">
+              <w:r>
+                <w:rPr>
+                  <w:rFonts w:cstheme="minorHAnsi"/>
+                  <w:sz w:val="20"/>
+                  <w:szCs w:val="20"/>
+                </w:rPr>
+                <w:delText>7</w:delText>
+              </w:r>
+            </w:del>
           </w:p>
         </w:tc>
         <w:tc>
@@ -12601,14 +12547,14 @@
               <w:adjustRightInd w:val="0"/>
               <w:spacing w:after="0" w:line="240" w:lineRule="auto"/>
               <w:rPr>
-                <w:ins w:id="158" w:author="Tam, Danny@Energy" w:date="2018-12-24T11:48:00Z"/>
+                <w:ins w:id="169" w:author="Tam, Danny@Energy" w:date="2018-12-24T11:48:00Z"/>
                 <w:rFonts w:cstheme="minorHAnsi"/>
                 <w:bCs/>
                 <w:sz w:val="20"/>
                 <w:szCs w:val="20"/>
               </w:rPr>
             </w:pPr>
-            <w:ins w:id="159" w:author="Tam, Danny@Energy" w:date="2018-12-24T11:48:00Z">
+            <w:ins w:id="170" w:author="Tam, Danny@Energy" w:date="2018-12-24T11:48:00Z">
               <w:r>
                 <w:rPr>
                   <w:rFonts w:cstheme="minorHAnsi"/>
@@ -12633,14 +12579,14 @@
               <w:spacing w:after="0" w:line="240" w:lineRule="auto"/>
               <w:contextualSpacing/>
               <w:rPr>
-                <w:ins w:id="160" w:author="Tam, Danny@Energy" w:date="2018-12-24T11:48:00Z"/>
+                <w:ins w:id="171" w:author="Tam, Danny@Energy" w:date="2018-12-24T11:48:00Z"/>
                 <w:rFonts w:eastAsia="Times New Roman" w:cstheme="minorHAnsi"/>
                 <w:bCs/>
                 <w:sz w:val="20"/>
                 <w:szCs w:val="20"/>
               </w:rPr>
             </w:pPr>
-            <w:ins w:id="161" w:author="Tam, Danny@Energy" w:date="2018-12-24T11:48:00Z">
+            <w:ins w:id="172" w:author="Tam, Danny@Energy" w:date="2018-12-24T11:48:00Z">
               <w:r>
                 <w:rPr>
                   <w:rFonts w:eastAsia="Times New Roman" w:cstheme="minorHAnsi"/>
@@ -12665,14 +12611,14 @@
               <w:spacing w:after="0" w:line="240" w:lineRule="auto"/>
               <w:contextualSpacing/>
               <w:rPr>
-                <w:ins w:id="162" w:author="Tam, Danny@Energy" w:date="2018-12-24T11:48:00Z"/>
+                <w:ins w:id="173" w:author="Tam, Danny@Energy" w:date="2018-12-24T11:48:00Z"/>
                 <w:rFonts w:eastAsia="Times New Roman" w:cstheme="minorHAnsi"/>
                 <w:bCs/>
                 <w:sz w:val="20"/>
                 <w:szCs w:val="20"/>
               </w:rPr>
             </w:pPr>
-            <w:ins w:id="163" w:author="Tam, Danny@Energy" w:date="2018-12-24T11:48:00Z">
+            <w:ins w:id="174" w:author="Tam, Danny@Energy" w:date="2018-12-24T11:48:00Z">
               <w:r>
                 <w:rPr>
                   <w:rFonts w:eastAsia="Times New Roman" w:cstheme="minorHAnsi"/>
@@ -12697,14 +12643,14 @@
               <w:spacing w:after="0" w:line="240" w:lineRule="auto"/>
               <w:contextualSpacing/>
               <w:rPr>
-                <w:ins w:id="164" w:author="Tam, Danny@Energy" w:date="2018-12-24T11:48:00Z"/>
+                <w:ins w:id="175" w:author="Tam, Danny@Energy" w:date="2018-12-24T11:48:00Z"/>
                 <w:rFonts w:eastAsia="Times New Roman" w:cstheme="minorHAnsi"/>
                 <w:bCs/>
                 <w:sz w:val="20"/>
                 <w:szCs w:val="20"/>
               </w:rPr>
             </w:pPr>
-            <w:ins w:id="165" w:author="Tam, Danny@Energy" w:date="2018-12-24T11:48:00Z">
+            <w:ins w:id="176" w:author="Tam, Danny@Energy" w:date="2018-12-24T11:48:00Z">
               <w:r>
                 <w:rPr>
                   <w:rFonts w:eastAsia="Times New Roman" w:cstheme="minorHAnsi"/>
@@ -12729,14 +12675,14 @@
               <w:spacing w:after="0" w:line="240" w:lineRule="auto"/>
               <w:contextualSpacing/>
               <w:rPr>
-                <w:ins w:id="166" w:author="Tam, Danny@Energy" w:date="2018-12-24T11:48:00Z"/>
+                <w:ins w:id="177" w:author="Tam, Danny@Energy" w:date="2018-12-24T11:48:00Z"/>
                 <w:rFonts w:eastAsia="Times New Roman" w:cstheme="minorHAnsi"/>
                 <w:bCs/>
                 <w:sz w:val="20"/>
                 <w:szCs w:val="20"/>
               </w:rPr>
             </w:pPr>
-            <w:ins w:id="167" w:author="Tam, Danny@Energy" w:date="2018-12-24T11:48:00Z">
+            <w:ins w:id="178" w:author="Tam, Danny@Energy" w:date="2018-12-24T11:48:00Z">
               <w:r>
                 <w:rPr>
                   <w:rFonts w:eastAsia="Times New Roman" w:cstheme="minorHAnsi"/>
@@ -12761,14 +12707,14 @@
               <w:spacing w:after="0" w:line="240" w:lineRule="auto"/>
               <w:contextualSpacing/>
               <w:rPr>
-                <w:ins w:id="168" w:author="Tam, Danny@Energy" w:date="2018-12-24T11:48:00Z"/>
+                <w:ins w:id="179" w:author="Tam, Danny@Energy" w:date="2018-12-24T11:48:00Z"/>
                 <w:rFonts w:eastAsia="Times New Roman" w:cstheme="minorHAnsi"/>
                 <w:bCs/>
                 <w:sz w:val="20"/>
                 <w:szCs w:val="20"/>
               </w:rPr>
             </w:pPr>
-            <w:ins w:id="169" w:author="Tam, Danny@Energy" w:date="2018-12-24T11:48:00Z">
+            <w:ins w:id="180" w:author="Tam, Danny@Energy" w:date="2018-12-24T11:48:00Z">
               <w:r>
                 <w:rPr>
                   <w:rFonts w:eastAsia="Times New Roman" w:cstheme="minorHAnsi"/>
@@ -12793,14 +12739,14 @@
               <w:spacing w:after="0" w:line="240" w:lineRule="auto"/>
               <w:contextualSpacing/>
               <w:rPr>
-                <w:ins w:id="170" w:author="Tam, Danny@Energy" w:date="2018-12-24T11:48:00Z"/>
+                <w:ins w:id="181" w:author="Tam, Danny@Energy" w:date="2018-12-24T11:48:00Z"/>
                 <w:rFonts w:eastAsia="Times New Roman" w:cstheme="minorHAnsi"/>
                 <w:bCs/>
                 <w:sz w:val="20"/>
                 <w:szCs w:val="20"/>
               </w:rPr>
             </w:pPr>
-            <w:ins w:id="171" w:author="Tam, Danny@Energy" w:date="2018-12-24T11:48:00Z">
+            <w:ins w:id="182" w:author="Tam, Danny@Energy" w:date="2018-12-24T11:48:00Z">
               <w:r>
                 <w:rPr>
                   <w:rFonts w:eastAsia="Times New Roman" w:cstheme="minorHAnsi"/>
@@ -12826,14 +12772,14 @@
               <w:ind w:left="346"/>
               <w:contextualSpacing/>
               <w:rPr>
-                <w:ins w:id="172" w:author="Tam, Danny@Energy" w:date="2018-12-24T11:48:00Z"/>
+                <w:ins w:id="183" w:author="Tam, Danny@Energy" w:date="2018-12-24T11:48:00Z"/>
                 <w:rFonts w:eastAsia="Times New Roman" w:cstheme="minorHAnsi"/>
                 <w:bCs/>
                 <w:sz w:val="20"/>
                 <w:szCs w:val="20"/>
               </w:rPr>
             </w:pPr>
-            <w:ins w:id="173" w:author="Tam, Danny@Energy" w:date="2018-12-24T11:48:00Z">
+            <w:ins w:id="184" w:author="Tam, Danny@Energy" w:date="2018-12-24T11:48:00Z">
               <w:r>
                 <w:rPr>
                   <w:rFonts w:eastAsia="Times New Roman" w:cstheme="minorHAnsi"/>
@@ -12859,14 +12805,14 @@
               <w:ind w:left="377" w:hanging="377"/>
               <w:contextualSpacing/>
               <w:rPr>
-                <w:ins w:id="174" w:author="Tam, Danny@Energy" w:date="2018-12-24T11:48:00Z"/>
+                <w:ins w:id="185" w:author="Tam, Danny@Energy" w:date="2018-12-24T11:48:00Z"/>
                 <w:rFonts w:eastAsia="Times New Roman" w:cstheme="minorHAnsi"/>
                 <w:bCs/>
                 <w:sz w:val="20"/>
                 <w:szCs w:val="20"/>
               </w:rPr>
             </w:pPr>
-            <w:ins w:id="175" w:author="Tam, Danny@Energy" w:date="2018-12-24T11:48:00Z">
+            <w:ins w:id="186" w:author="Tam, Danny@Energy" w:date="2018-12-24T11:48:00Z">
               <w:r>
                 <w:rPr>
                   <w:rFonts w:eastAsia="Times New Roman" w:cstheme="minorHAnsi"/>
@@ -12892,14 +12838,14 @@
               <w:ind w:left="377" w:hanging="377"/>
               <w:contextualSpacing/>
               <w:rPr>
-                <w:ins w:id="176" w:author="Tam, Danny@Energy" w:date="2018-12-24T11:48:00Z"/>
+                <w:ins w:id="187" w:author="Tam, Danny@Energy" w:date="2018-12-24T11:48:00Z"/>
                 <w:rFonts w:eastAsia="Times New Roman" w:cstheme="minorHAnsi"/>
                 <w:bCs/>
                 <w:sz w:val="20"/>
                 <w:szCs w:val="20"/>
               </w:rPr>
             </w:pPr>
-            <w:ins w:id="177" w:author="Tam, Danny@Energy" w:date="2018-12-24T11:48:00Z">
+            <w:ins w:id="188" w:author="Tam, Danny@Energy" w:date="2018-12-24T11:48:00Z">
               <w:r>
                 <w:rPr>
                   <w:rFonts w:eastAsia="Times New Roman" w:cstheme="minorHAnsi"/>
@@ -12925,14 +12871,14 @@
               <w:ind w:left="377" w:hanging="377"/>
               <w:contextualSpacing/>
               <w:rPr>
-                <w:ins w:id="178" w:author="Tam, Danny@Energy" w:date="2018-12-24T11:48:00Z"/>
+                <w:ins w:id="189" w:author="Tam, Danny@Energy" w:date="2018-12-24T11:48:00Z"/>
                 <w:rFonts w:eastAsia="Times New Roman" w:cstheme="minorHAnsi"/>
                 <w:bCs/>
                 <w:sz w:val="20"/>
                 <w:szCs w:val="20"/>
               </w:rPr>
             </w:pPr>
-            <w:ins w:id="179" w:author="Tam, Danny@Energy" w:date="2018-12-24T11:48:00Z">
+            <w:ins w:id="190" w:author="Tam, Danny@Energy" w:date="2018-12-24T11:48:00Z">
               <w:r>
                 <w:rPr>
                   <w:rFonts w:eastAsia="Times New Roman" w:cstheme="minorHAnsi"/>
@@ -12958,14 +12904,14 @@
               <w:ind w:left="377" w:hanging="377"/>
               <w:contextualSpacing/>
               <w:rPr>
-                <w:ins w:id="180" w:author="Tam, Danny@Energy" w:date="2018-12-24T11:48:00Z"/>
+                <w:ins w:id="191" w:author="Tam, Danny@Energy" w:date="2018-12-24T11:48:00Z"/>
                 <w:rFonts w:eastAsia="Times New Roman" w:cstheme="minorHAnsi"/>
                 <w:bCs/>
                 <w:sz w:val="20"/>
                 <w:szCs w:val="20"/>
               </w:rPr>
             </w:pPr>
-            <w:ins w:id="181" w:author="Tam, Danny@Energy" w:date="2018-12-24T11:48:00Z">
+            <w:ins w:id="192" w:author="Tam, Danny@Energy" w:date="2018-12-24T11:48:00Z">
               <w:r>
                 <w:rPr>
                   <w:rFonts w:eastAsia="Times New Roman" w:cstheme="minorHAnsi"/>
@@ -12994,7 +12940,7 @@
                 <w:bCs/>
               </w:rPr>
             </w:pPr>
-            <w:ins w:id="182" w:author="Tam, Danny@Energy" w:date="2018-12-24T11:48:00Z">
+            <w:ins w:id="193" w:author="Tam, Danny@Energy" w:date="2018-12-24T11:48:00Z">
               <w:r>
                 <w:rPr>
                   <w:rFonts w:asciiTheme="minorHAnsi" w:hAnsiTheme="minorHAnsi" w:cstheme="minorHAnsi"/>
@@ -13009,7 +12955,7 @@
       <w:tr>
         <w:trPr>
           <w:trHeight w:val="144"/>
-          <w:ins w:id="183" w:author="Tam, Danny@Energy" w:date="2018-12-24T11:48:00Z"/>
+          <w:ins w:id="194" w:author="Tam, Danny@Energy" w:date="2018-12-24T11:48:00Z"/>
         </w:trPr>
         <w:tc>
           <w:tcPr>
@@ -13031,7 +12977,7 @@
               <w:adjustRightInd w:val="0"/>
               <w:spacing w:after="0" w:line="240" w:lineRule="auto"/>
               <w:rPr>
-                <w:ins w:id="184" w:author="Tam, Danny@Energy" w:date="2018-12-24T11:48:00Z"/>
+                <w:ins w:id="195" w:author="Tam, Danny@Energy" w:date="2018-12-24T11:48:00Z"/>
                 <w:rFonts w:cstheme="minorHAnsi"/>
                 <w:b/>
                 <w:bCs/>
@@ -13039,7 +12985,7 @@
                 <w:szCs w:val="20"/>
               </w:rPr>
             </w:pPr>
-            <w:ins w:id="185" w:author="Tam, Danny@Energy" w:date="2018-12-24T11:48:00Z">
+            <w:ins w:id="196" w:author="Tam, Danny@Energy" w:date="2018-12-24T11:48:00Z">
               <w:r>
                 <w:rPr>
                   <w:rFonts w:cstheme="minorHAnsi"/>
@@ -13059,7 +13005,7 @@
       <w:pPr>
         <w:spacing w:after="0"/>
         <w:rPr>
-          <w:del w:id="186" w:author="Tam, Danny@Energy" w:date="2018-12-24T11:50:00Z"/>
+          <w:del w:id="197" w:author="Tam, Danny@Energy" w:date="2018-12-24T11:50:00Z"/>
           <w:rFonts w:cstheme="minorHAnsi"/>
           <w:sz w:val="20"/>
           <w:szCs w:val="20"/>
@@ -13220,7 +13166,7 @@
       <w:tr>
         <w:trPr>
           <w:trHeight w:val="144"/>
-          <w:ins w:id="187" w:author="Tam, Danny@Energy" w:date="2018-12-24T11:42:00Z"/>
+          <w:ins w:id="198" w:author="Tam, Danny@Energy" w:date="2018-12-24T11:42:00Z"/>
         </w:trPr>
         <w:tc>
           <w:tcPr>
@@ -13232,14 +13178,14 @@
               <w:spacing w:after="0" w:line="240" w:lineRule="auto"/>
               <w:jc w:val="center"/>
               <w:rPr>
-                <w:ins w:id="188" w:author="Tam, Danny@Energy" w:date="2018-12-24T11:42:00Z"/>
+                <w:ins w:id="199" w:author="Tam, Danny@Energy" w:date="2018-12-24T11:42:00Z"/>
                 <w:rFonts w:eastAsia="Calibri" w:cstheme="minorHAnsi"/>
                 <w:bCs/>
                 <w:sz w:val="20"/>
                 <w:szCs w:val="20"/>
               </w:rPr>
             </w:pPr>
-            <w:ins w:id="189" w:author="Tam, Danny@Energy" w:date="2018-12-24T11:42:00Z">
+            <w:ins w:id="200" w:author="Tam, Danny@Energy" w:date="2018-12-24T11:42:00Z">
               <w:r>
                 <w:rPr>
                   <w:rFonts w:eastAsia="Calibri" w:cstheme="minorHAnsi"/>
@@ -13261,13 +13207,13 @@
             <w:pPr>
               <w:spacing w:after="0" w:line="240" w:lineRule="auto"/>
               <w:rPr>
-                <w:ins w:id="190" w:author="Tam, Danny@Energy" w:date="2018-12-24T11:42:00Z"/>
+                <w:ins w:id="201" w:author="Tam, Danny@Energy" w:date="2018-12-24T11:42:00Z"/>
                 <w:rFonts w:eastAsia="Calibri" w:cstheme="minorHAnsi"/>
                 <w:sz w:val="20"/>
                 <w:szCs w:val="20"/>
               </w:rPr>
             </w:pPr>
-            <w:ins w:id="191" w:author="Tam, Danny@Energy" w:date="2018-12-24T11:42:00Z">
+            <w:ins w:id="202" w:author="Tam, Danny@Energy" w:date="2018-12-24T11:42:00Z">
               <w:r>
                 <w:rPr>
                   <w:rFonts w:cstheme="minorHAnsi"/>
@@ -15623,7 +15569,7 @@
             </w:rPr>
             <w:t xml:space="preserve">HERS Verified Multifamily Central Hot Water </w:t>
           </w:r>
-          <w:ins w:id="56" w:author="Shewmaker, Michael@Energy" w:date="2018-12-18T10:34:00Z">
+          <w:ins w:id="55" w:author="Shewmaker, Michael@Energy" w:date="2018-12-18T10:34:00Z">
             <w:r>
               <w:rPr>
                 <w:rFonts w:ascii="Calibri" w:hAnsi="Calibri"/>
@@ -15633,7 +15579,7 @@
               <w:t>S</w:t>
             </w:r>
           </w:ins>
-          <w:del w:id="57" w:author="Shewmaker, Michael@Energy" w:date="2018-12-18T10:34:00Z">
+          <w:del w:id="56" w:author="Shewmaker, Michael@Energy" w:date="2018-12-18T10:34:00Z">
             <w:r>
               <w:rPr>
                 <w:rFonts w:ascii="Calibri" w:hAnsi="Calibri"/>
@@ -16404,7 +16350,7 @@
               <w:bCs/>
               <w:noProof/>
             </w:rPr>
-            <w:t>6</w:t>
+            <w:t>5</w:t>
           </w:r>
           <w:r>
             <w:rPr>
@@ -16693,7 +16639,7 @@
               <w:bCs/>
               <w:noProof/>
             </w:rPr>
-            <w:t>3</w:t>
+            <w:t>6</w:t>
           </w:r>
           <w:r>
             <w:rPr>
@@ -19231,7 +19177,7 @@
 </file>
 
 <file path=customXml/itemProps1.xml><?xml version="1.0" encoding="utf-8"?>
-<ds:datastoreItem xmlns:ds="http://schemas.openxmlformats.org/officeDocument/2006/customXml" ds:itemID="{1CBDBD18-12D4-46B2-A23B-7AEC977529F2}">
+<ds:datastoreItem xmlns:ds="http://schemas.openxmlformats.org/officeDocument/2006/customXml" ds:itemID="{48D27FAB-595A-4FBC-8C2C-08015C371292}">
   <ds:schemaRefs>
     <ds:schemaRef ds:uri="http://schemas.openxmlformats.org/officeDocument/2006/bibliography"/>
   </ds:schemaRefs>

</xml_diff>